<commit_message>
9/2/18: - Added histograms for num and cat vars
</commit_message>
<xml_diff>
--- a/reports/Week 22-28 Jan/22-28 Jan report.docx
+++ b/reports/Week 22-28 Jan/22-28 Jan report.docx
@@ -7,21 +7,2235 @@
         <w:jc w:val="both"/>
         <w:rPr>
           <w:rFonts w:ascii="Times New Roman" w:hAnsi="Times New Roman" w:cs="Times New Roman"/>
-          <w:sz w:val="28"/>
-          <w:szCs w:val="28"/>
-        </w:rPr>
-      </w:pPr>
+          <w:b/>
+          <w:sz w:val="24"/>
+          <w:lang w:val="en-GB"/>
+        </w:rPr>
+      </w:pPr>
+      <w:r>
+        <w:rPr>
+          <w:rFonts w:ascii="Times New Roman" w:hAnsi="Times New Roman" w:cs="Times New Roman"/>
+          <w:b/>
+          <w:sz w:val="24"/>
+          <w:lang w:val="en-GB"/>
+        </w:rPr>
+        <w:t>Analysis of data-set</w:t>
+      </w:r>
+      <w:r>
+        <w:rPr>
+          <w:rFonts w:ascii="Times New Roman" w:hAnsi="Times New Roman" w:cs="Times New Roman"/>
+          <w:b/>
+          <w:sz w:val="24"/>
+          <w:lang w:val="en-GB"/>
+        </w:rPr>
+        <w:t>.</w:t>
+      </w:r>
+      <w:r>
+        <w:rPr>
+          <w:rFonts w:ascii="Times New Roman" w:hAnsi="Times New Roman" w:cs="Times New Roman"/>
+          <w:b/>
+          <w:sz w:val="24"/>
+          <w:lang w:val="en-GB"/>
+        </w:rPr>
+        <w:t xml:space="preserve"> </w:t>
+      </w:r>
+      <w:r>
+        <w:rPr>
+          <w:rFonts w:ascii="Times New Roman" w:hAnsi="Times New Roman" w:cs="Times New Roman"/>
+          <w:b/>
+          <w:sz w:val="24"/>
+          <w:lang w:val="en-GB"/>
+        </w:rPr>
+        <w:t xml:space="preserve">Part of </w:t>
+      </w:r>
+      <w:r>
+        <w:rPr>
+          <w:rFonts w:ascii="Times New Roman" w:hAnsi="Times New Roman" w:cs="Times New Roman"/>
+          <w:b/>
+          <w:sz w:val="24"/>
+          <w:lang w:val="en-GB"/>
+        </w:rPr>
+        <w:t>LDSQ/ CAIDS-Q</w:t>
+      </w:r>
+      <w:r>
+        <w:rPr>
+          <w:rFonts w:ascii="Times New Roman" w:hAnsi="Times New Roman" w:cs="Times New Roman"/>
+          <w:b/>
+          <w:sz w:val="24"/>
+          <w:lang w:val="en-GB"/>
+        </w:rPr>
+        <w:t xml:space="preserve"> </w:t>
+      </w:r>
+      <w:r>
+        <w:rPr>
+          <w:rFonts w:ascii="Times New Roman" w:hAnsi="Times New Roman" w:cs="Times New Roman"/>
+          <w:b/>
+          <w:sz w:val="24"/>
+          <w:lang w:val="en-GB"/>
+        </w:rPr>
+        <w:t>study.</w:t>
+      </w:r>
+      <w:r>
+        <w:rPr>
+          <w:rFonts w:ascii="Times New Roman" w:hAnsi="Times New Roman" w:cs="Times New Roman"/>
+          <w:b/>
+          <w:sz w:val="24"/>
+          <w:lang w:val="en-GB"/>
+        </w:rPr>
+        <w:t xml:space="preserve"> Week 22-28th Jan.</w:t>
+      </w:r>
+      <w:r>
+        <w:rPr>
+          <w:rFonts w:ascii="Times New Roman" w:hAnsi="Times New Roman" w:cs="Times New Roman"/>
+          <w:b/>
+          <w:sz w:val="24"/>
+          <w:lang w:val="en-GB"/>
+        </w:rPr>
+        <w:t xml:space="preserve"> Pablo M. Rodriguez.</w:t>
+      </w:r>
+    </w:p>
+    <w:p>
+      <w:pPr>
+        <w:jc w:val="both"/>
+        <w:rPr>
+          <w:rFonts w:ascii="Times New Roman" w:hAnsi="Times New Roman" w:cs="Times New Roman"/>
+          <w:sz w:val="24"/>
+          <w:lang w:val="en-GB"/>
+        </w:rPr>
+      </w:pPr>
+      <w:r>
+        <w:rPr>
+          <w:rFonts w:ascii="Times New Roman" w:hAnsi="Times New Roman" w:cs="Times New Roman"/>
+          <w:sz w:val="24"/>
+          <w:lang w:val="en-GB"/>
+        </w:rPr>
+        <w:t xml:space="preserve">1. </w:t>
+      </w:r>
+      <w:r>
+        <w:rPr>
+          <w:rFonts w:ascii="Times New Roman" w:hAnsi="Times New Roman" w:cs="Times New Roman"/>
+          <w:sz w:val="24"/>
+          <w:u w:val="single"/>
+          <w:lang w:val="en-GB"/>
+        </w:rPr>
+        <w:t>Choosing tools</w:t>
+      </w:r>
+    </w:p>
+    <w:p>
+      <w:pPr>
+        <w:jc w:val="both"/>
+        <w:rPr>
+          <w:rFonts w:ascii="Times New Roman" w:hAnsi="Times New Roman" w:cs="Times New Roman"/>
+          <w:sz w:val="24"/>
+          <w:lang w:val="en-GB"/>
+        </w:rPr>
+      </w:pPr>
+      <w:r>
+        <w:rPr>
+          <w:rFonts w:ascii="Times New Roman" w:hAnsi="Times New Roman" w:cs="Times New Roman"/>
+          <w:sz w:val="24"/>
+          <w:lang w:val="en-GB"/>
+        </w:rPr>
+        <w:t xml:space="preserve">The software </w:t>
+      </w:r>
+      <w:r>
+        <w:rPr>
+          <w:rFonts w:ascii="Times New Roman" w:hAnsi="Times New Roman" w:cs="Times New Roman"/>
+          <w:sz w:val="24"/>
+          <w:lang w:val="en-GB"/>
+        </w:rPr>
+        <w:t>chosen</w:t>
+      </w:r>
+      <w:r>
+        <w:rPr>
+          <w:rFonts w:ascii="Times New Roman" w:hAnsi="Times New Roman" w:cs="Times New Roman"/>
+          <w:sz w:val="24"/>
+          <w:lang w:val="en-GB"/>
+        </w:rPr>
+        <w:t xml:space="preserve"> for the analysis is </w:t>
+      </w:r>
+      <w:proofErr w:type="spellStart"/>
+      <w:r>
+        <w:rPr>
+          <w:rFonts w:ascii="Times New Roman" w:hAnsi="Times New Roman" w:cs="Times New Roman"/>
+          <w:sz w:val="24"/>
+          <w:lang w:val="en-GB"/>
+        </w:rPr>
+        <w:t>RStudio</w:t>
+      </w:r>
+      <w:proofErr w:type="spellEnd"/>
+      <w:r>
+        <w:rPr>
+          <w:rFonts w:ascii="Times New Roman" w:hAnsi="Times New Roman" w:cs="Times New Roman"/>
+          <w:sz w:val="24"/>
+          <w:lang w:val="en-GB"/>
+        </w:rPr>
+        <w:t>, a development environment for R, a programming language orientated to statistical computing and graphics. The reasons are: it is open source and free, is highly functional and, most important, allows for reproducibility. All the code is stored in a script, from reading the raw data to its cleaning, transformation, mo</w:t>
+      </w:r>
       <w:bookmarkStart w:id="0" w:name="_GoBack"/>
       <w:bookmarkEnd w:id="0"/>
+      <w:r>
+        <w:rPr>
+          <w:rFonts w:ascii="Times New Roman" w:hAnsi="Times New Roman" w:cs="Times New Roman"/>
+          <w:sz w:val="24"/>
+          <w:lang w:val="en-GB"/>
+        </w:rPr>
+        <w:t xml:space="preserve">delling and visualization, which can be executed </w:t>
+      </w:r>
+      <w:r>
+        <w:rPr>
+          <w:rFonts w:ascii="Times New Roman" w:hAnsi="Times New Roman" w:cs="Times New Roman"/>
+          <w:sz w:val="24"/>
+          <w:lang w:val="en-GB"/>
+        </w:rPr>
+        <w:t>anytime, in any computer (while having the original data</w:t>
+      </w:r>
+      <w:r>
+        <w:rPr>
+          <w:rFonts w:ascii="Times New Roman" w:hAnsi="Times New Roman" w:cs="Times New Roman"/>
+          <w:sz w:val="24"/>
+          <w:lang w:val="en-GB"/>
+        </w:rPr>
+        <w:t xml:space="preserve"> located</w:t>
+      </w:r>
+      <w:r>
+        <w:rPr>
+          <w:rFonts w:ascii="Times New Roman" w:hAnsi="Times New Roman" w:cs="Times New Roman"/>
+          <w:sz w:val="24"/>
+          <w:lang w:val="en-GB"/>
+        </w:rPr>
+        <w:t>)</w:t>
+      </w:r>
+      <w:r>
+        <w:rPr>
+          <w:rFonts w:ascii="Times New Roman" w:hAnsi="Times New Roman" w:cs="Times New Roman"/>
+          <w:sz w:val="24"/>
+          <w:lang w:val="en-GB"/>
+        </w:rPr>
+        <w:t xml:space="preserve"> and still the outcome (summary of data, graphs, models, etc.) will be the same. </w:t>
+      </w:r>
+      <w:r>
+        <w:rPr>
+          <w:rFonts w:ascii="Times New Roman" w:hAnsi="Times New Roman" w:cs="Times New Roman"/>
+          <w:sz w:val="24"/>
+          <w:lang w:val="en-GB"/>
+        </w:rPr>
+        <w:t>This also makes revision easier to carry out.</w:t>
+      </w:r>
+      <w:r>
+        <w:rPr>
+          <w:rFonts w:ascii="Times New Roman" w:hAnsi="Times New Roman" w:cs="Times New Roman"/>
+          <w:sz w:val="24"/>
+          <w:lang w:val="en-GB"/>
+        </w:rPr>
+        <w:t xml:space="preserve"> </w:t>
+      </w:r>
+    </w:p>
+    <w:p>
+      <w:pPr>
+        <w:jc w:val="both"/>
+        <w:rPr>
+          <w:rFonts w:ascii="Times New Roman" w:hAnsi="Times New Roman" w:cs="Times New Roman"/>
+          <w:sz w:val="24"/>
+          <w:szCs w:val="24"/>
+        </w:rPr>
+      </w:pPr>
+      <w:r>
+        <w:rPr>
+          <w:rFonts w:ascii="Times New Roman" w:hAnsi="Times New Roman" w:cs="Times New Roman"/>
+          <w:sz w:val="24"/>
+          <w:lang w:val="en-GB"/>
+        </w:rPr>
+        <w:t xml:space="preserve">Any progress </w:t>
+      </w:r>
+      <w:r>
+        <w:rPr>
+          <w:rFonts w:ascii="Times New Roman" w:hAnsi="Times New Roman" w:cs="Times New Roman"/>
+          <w:sz w:val="24"/>
+          <w:lang w:val="en-GB"/>
+        </w:rPr>
+        <w:t xml:space="preserve">or change </w:t>
+      </w:r>
+      <w:r>
+        <w:rPr>
+          <w:rFonts w:ascii="Times New Roman" w:hAnsi="Times New Roman" w:cs="Times New Roman"/>
+          <w:sz w:val="24"/>
+          <w:lang w:val="en-GB"/>
+        </w:rPr>
+        <w:t>made is uploaded</w:t>
+      </w:r>
+      <w:r>
+        <w:rPr>
+          <w:rFonts w:ascii="Times New Roman" w:hAnsi="Times New Roman" w:cs="Times New Roman"/>
+          <w:sz w:val="24"/>
+          <w:lang w:val="en-GB"/>
+        </w:rPr>
+        <w:t xml:space="preserve"> with comments into this remote repository: </w:t>
+      </w:r>
+      <w:hyperlink r:id="rId6" w:history="1">
+        <w:r>
+          <w:rPr>
+            <w:rStyle w:val="Hipervnculo"/>
+            <w:rFonts w:ascii="Times New Roman" w:hAnsi="Times New Roman" w:cs="Times New Roman"/>
+            <w:sz w:val="24"/>
+            <w:szCs w:val="24"/>
+          </w:rPr>
+          <w:t>https://github.com/pabrodez/LDSQ-CAIDS-Q</w:t>
+        </w:r>
+      </w:hyperlink>
+      <w:r>
+        <w:rPr>
+          <w:rFonts w:ascii="Times New Roman" w:hAnsi="Times New Roman" w:cs="Times New Roman"/>
+          <w:sz w:val="24"/>
+          <w:szCs w:val="24"/>
+        </w:rPr>
+        <w:t xml:space="preserve"> </w:t>
+      </w:r>
+      <w:r>
+        <w:rPr>
+          <w:rFonts w:ascii="Times New Roman" w:hAnsi="Times New Roman" w:cs="Times New Roman"/>
+          <w:sz w:val="24"/>
+          <w:szCs w:val="24"/>
+          <w:lang w:val="en-GB"/>
+        </w:rPr>
+        <w:t>This</w:t>
+      </w:r>
+      <w:r>
+        <w:rPr>
+          <w:rFonts w:ascii="Times New Roman" w:hAnsi="Times New Roman" w:cs="Times New Roman"/>
+          <w:sz w:val="24"/>
+          <w:szCs w:val="24"/>
+          <w:lang w:val="en-GB"/>
+        </w:rPr>
+        <w:t xml:space="preserve"> repository </w:t>
+      </w:r>
+      <w:r>
+        <w:rPr>
+          <w:rFonts w:ascii="Times New Roman" w:hAnsi="Times New Roman" w:cs="Times New Roman"/>
+          <w:sz w:val="24"/>
+          <w:szCs w:val="24"/>
+          <w:lang w:val="en-GB"/>
+        </w:rPr>
+        <w:t xml:space="preserve">was created </w:t>
+      </w:r>
+      <w:r>
+        <w:rPr>
+          <w:rFonts w:ascii="Times New Roman" w:hAnsi="Times New Roman" w:cs="Times New Roman"/>
+          <w:sz w:val="24"/>
+          <w:szCs w:val="24"/>
+          <w:lang w:val="en-GB"/>
+        </w:rPr>
+        <w:t xml:space="preserve">to avoid losing </w:t>
+      </w:r>
+      <w:r>
+        <w:rPr>
+          <w:rFonts w:ascii="Times New Roman" w:hAnsi="Times New Roman" w:cs="Times New Roman"/>
+          <w:sz w:val="24"/>
+          <w:szCs w:val="24"/>
+          <w:lang w:val="en-GB"/>
+        </w:rPr>
+        <w:t>any progress made</w:t>
+      </w:r>
+      <w:r>
+        <w:rPr>
+          <w:rFonts w:ascii="Times New Roman" w:hAnsi="Times New Roman" w:cs="Times New Roman"/>
+          <w:sz w:val="24"/>
+          <w:szCs w:val="24"/>
+          <w:lang w:val="en-GB"/>
+        </w:rPr>
+        <w:t xml:space="preserve"> and to enable any kind of collaboration, as any participant can download the folders on any terminal, check progress made and collaborate by uploading contributions to branches of the project. </w:t>
+      </w:r>
+      <w:r>
+        <w:rPr>
+          <w:rFonts w:ascii="Times New Roman" w:hAnsi="Times New Roman" w:cs="Times New Roman"/>
+          <w:sz w:val="24"/>
+          <w:szCs w:val="24"/>
+          <w:lang w:val="en-GB"/>
+        </w:rPr>
+        <w:t xml:space="preserve">It also facilitates transparency, as anyone interested can see it but without having access to the original data, that I think we should keep </w:t>
+      </w:r>
+      <w:r>
+        <w:rPr>
+          <w:rFonts w:ascii="Times New Roman" w:hAnsi="Times New Roman" w:cs="Times New Roman"/>
+          <w:sz w:val="24"/>
+          <w:szCs w:val="24"/>
+          <w:lang w:val="en-GB"/>
+        </w:rPr>
+        <w:t>not public</w:t>
+      </w:r>
+      <w:r>
+        <w:rPr>
+          <w:rFonts w:ascii="Times New Roman" w:hAnsi="Times New Roman" w:cs="Times New Roman"/>
+          <w:sz w:val="24"/>
+          <w:szCs w:val="24"/>
+          <w:lang w:val="en-GB"/>
+        </w:rPr>
+        <w:t xml:space="preserve"> until the study is released. </w:t>
+      </w:r>
+      <w:r>
+        <w:rPr>
+          <w:rFonts w:ascii="Times New Roman" w:hAnsi="Times New Roman" w:cs="Times New Roman"/>
+          <w:sz w:val="24"/>
+          <w:szCs w:val="24"/>
+        </w:rPr>
+        <w:t xml:space="preserve"> </w:t>
+      </w:r>
+    </w:p>
+    <w:p>
+      <w:pPr>
+        <w:jc w:val="both"/>
+        <w:rPr>
+          <w:rFonts w:ascii="Times New Roman" w:hAnsi="Times New Roman" w:cs="Times New Roman"/>
+          <w:sz w:val="24"/>
+          <w:szCs w:val="24"/>
+          <w:u w:val="single"/>
+        </w:rPr>
+      </w:pPr>
+      <w:r>
+        <w:rPr>
+          <w:rFonts w:ascii="Times New Roman" w:hAnsi="Times New Roman" w:cs="Times New Roman"/>
+          <w:sz w:val="24"/>
+          <w:szCs w:val="24"/>
+        </w:rPr>
+        <w:t>2.</w:t>
+      </w:r>
+      <w:r>
+        <w:rPr>
+          <w:rFonts w:ascii="Times New Roman" w:hAnsi="Times New Roman" w:cs="Times New Roman"/>
+          <w:sz w:val="24"/>
+          <w:szCs w:val="24"/>
+        </w:rPr>
+        <w:t xml:space="preserve"> </w:t>
+      </w:r>
+      <w:proofErr w:type="spellStart"/>
+      <w:r>
+        <w:rPr>
+          <w:rFonts w:ascii="Times New Roman" w:hAnsi="Times New Roman" w:cs="Times New Roman"/>
+          <w:sz w:val="24"/>
+          <w:szCs w:val="24"/>
+          <w:u w:val="single"/>
+        </w:rPr>
+        <w:t>Progres</w:t>
+      </w:r>
+      <w:r>
+        <w:rPr>
+          <w:rFonts w:ascii="Times New Roman" w:hAnsi="Times New Roman" w:cs="Times New Roman"/>
+          <w:sz w:val="24"/>
+          <w:szCs w:val="24"/>
+          <w:u w:val="single"/>
+        </w:rPr>
+        <w:t>s</w:t>
+      </w:r>
+      <w:proofErr w:type="spellEnd"/>
+      <w:r>
+        <w:rPr>
+          <w:rFonts w:ascii="Times New Roman" w:hAnsi="Times New Roman" w:cs="Times New Roman"/>
+          <w:sz w:val="24"/>
+          <w:szCs w:val="24"/>
+          <w:u w:val="single"/>
+        </w:rPr>
+        <w:t xml:space="preserve"> done</w:t>
+      </w:r>
+    </w:p>
+    <w:p>
+      <w:pPr>
+        <w:jc w:val="both"/>
+        <w:rPr>
+          <w:rFonts w:ascii="Times New Roman" w:hAnsi="Times New Roman" w:cs="Times New Roman"/>
+          <w:sz w:val="24"/>
+          <w:szCs w:val="24"/>
+          <w:lang w:val="en-GB"/>
+        </w:rPr>
+      </w:pPr>
+      <w:r>
+        <w:rPr>
+          <w:rFonts w:ascii="Times New Roman" w:hAnsi="Times New Roman" w:cs="Times New Roman"/>
+          <w:sz w:val="24"/>
+          <w:szCs w:val="24"/>
+          <w:lang w:val="en-GB"/>
+        </w:rPr>
+        <w:t xml:space="preserve">Before reading both data </w:t>
+      </w:r>
+      <w:r>
+        <w:rPr>
+          <w:rFonts w:ascii="Times New Roman" w:hAnsi="Times New Roman" w:cs="Times New Roman"/>
+          <w:sz w:val="24"/>
+          <w:szCs w:val="24"/>
+          <w:lang w:val="en-GB"/>
+        </w:rPr>
+        <w:t xml:space="preserve">missing </w:t>
+      </w:r>
+      <w:r>
+        <w:rPr>
+          <w:rFonts w:ascii="Times New Roman" w:hAnsi="Times New Roman" w:cs="Times New Roman"/>
+          <w:sz w:val="24"/>
+          <w:szCs w:val="24"/>
+          <w:lang w:val="en-GB"/>
+        </w:rPr>
+        <w:t xml:space="preserve">variables, empty rows and differences in </w:t>
+      </w:r>
+      <w:r>
+        <w:rPr>
+          <w:rFonts w:ascii="Times New Roman" w:hAnsi="Times New Roman" w:cs="Times New Roman"/>
+          <w:sz w:val="24"/>
+          <w:szCs w:val="24"/>
+          <w:lang w:val="en-GB"/>
+        </w:rPr>
+        <w:t>denomination</w:t>
+      </w:r>
+      <w:r>
+        <w:rPr>
+          <w:rFonts w:ascii="Times New Roman" w:hAnsi="Times New Roman" w:cs="Times New Roman"/>
+          <w:sz w:val="24"/>
+          <w:szCs w:val="24"/>
+          <w:lang w:val="en-GB"/>
+        </w:rPr>
+        <w:t xml:space="preserve"> of same variables across both tables</w:t>
+      </w:r>
+      <w:r>
+        <w:rPr>
+          <w:rFonts w:ascii="Times New Roman" w:hAnsi="Times New Roman" w:cs="Times New Roman"/>
+          <w:sz w:val="24"/>
+          <w:szCs w:val="24"/>
+          <w:lang w:val="en-GB"/>
+        </w:rPr>
+        <w:t xml:space="preserve"> were looked for.</w:t>
+      </w:r>
+    </w:p>
+    <w:p>
+      <w:pPr>
+        <w:jc w:val="both"/>
+        <w:rPr>
+          <w:rFonts w:ascii="Times New Roman" w:hAnsi="Times New Roman" w:cs="Times New Roman"/>
+          <w:sz w:val="24"/>
+          <w:szCs w:val="24"/>
+          <w:lang w:val="en-GB"/>
+        </w:rPr>
+      </w:pPr>
+      <w:r>
+        <w:rPr>
+          <w:rFonts w:ascii="Times New Roman" w:hAnsi="Times New Roman" w:cs="Times New Roman"/>
+          <w:sz w:val="24"/>
+          <w:szCs w:val="24"/>
+          <w:lang w:val="en-GB"/>
+        </w:rPr>
+        <w:t>B</w:t>
+      </w:r>
+      <w:r>
+        <w:rPr>
+          <w:rFonts w:ascii="Times New Roman" w:hAnsi="Times New Roman" w:cs="Times New Roman"/>
+          <w:sz w:val="24"/>
+          <w:szCs w:val="24"/>
+          <w:lang w:val="en-GB"/>
+        </w:rPr>
+        <w:t>oth datasets</w:t>
+      </w:r>
+      <w:r>
+        <w:rPr>
+          <w:rFonts w:ascii="Times New Roman" w:hAnsi="Times New Roman" w:cs="Times New Roman"/>
+          <w:sz w:val="24"/>
+          <w:szCs w:val="24"/>
+          <w:lang w:val="en-GB"/>
+        </w:rPr>
+        <w:t xml:space="preserve"> were read</w:t>
+      </w:r>
+      <w:r>
+        <w:rPr>
+          <w:rFonts w:ascii="Times New Roman" w:hAnsi="Times New Roman" w:cs="Times New Roman"/>
+          <w:sz w:val="24"/>
+          <w:szCs w:val="24"/>
+          <w:lang w:val="en-GB"/>
+        </w:rPr>
+        <w:t xml:space="preserve"> into </w:t>
+      </w:r>
+      <w:proofErr w:type="spellStart"/>
+      <w:r>
+        <w:rPr>
+          <w:rFonts w:ascii="Times New Roman" w:hAnsi="Times New Roman" w:cs="Times New Roman"/>
+          <w:sz w:val="24"/>
+          <w:szCs w:val="24"/>
+          <w:lang w:val="en-GB"/>
+        </w:rPr>
+        <w:t>R</w:t>
+      </w:r>
+      <w:r>
+        <w:rPr>
+          <w:rFonts w:ascii="Times New Roman" w:hAnsi="Times New Roman" w:cs="Times New Roman"/>
+          <w:sz w:val="24"/>
+          <w:szCs w:val="24"/>
+          <w:lang w:val="en-GB"/>
+        </w:rPr>
+        <w:t>Studio</w:t>
+      </w:r>
+      <w:proofErr w:type="spellEnd"/>
+      <w:r>
+        <w:rPr>
+          <w:rFonts w:ascii="Times New Roman" w:hAnsi="Times New Roman" w:cs="Times New Roman"/>
+          <w:sz w:val="24"/>
+          <w:szCs w:val="24"/>
+          <w:lang w:val="en-GB"/>
+        </w:rPr>
+        <w:t xml:space="preserve"> but keeping them</w:t>
+      </w:r>
+      <w:r>
+        <w:rPr>
+          <w:rFonts w:ascii="Times New Roman" w:hAnsi="Times New Roman" w:cs="Times New Roman"/>
+          <w:sz w:val="24"/>
+          <w:szCs w:val="24"/>
+          <w:lang w:val="en-GB"/>
+        </w:rPr>
+        <w:t xml:space="preserve"> splt</w:t>
+      </w:r>
+      <w:r>
+        <w:rPr>
+          <w:rFonts w:ascii="Times New Roman" w:hAnsi="Times New Roman" w:cs="Times New Roman"/>
+          <w:sz w:val="24"/>
+          <w:szCs w:val="24"/>
+          <w:lang w:val="en-GB"/>
+        </w:rPr>
+        <w:t xml:space="preserve"> into fou</w:t>
+      </w:r>
+      <w:r>
+        <w:rPr>
+          <w:rFonts w:ascii="Times New Roman" w:hAnsi="Times New Roman" w:cs="Times New Roman"/>
+          <w:sz w:val="24"/>
+          <w:szCs w:val="24"/>
+          <w:lang w:val="en-GB"/>
+        </w:rPr>
+        <w:t>r</w:t>
+      </w:r>
+      <w:r>
+        <w:rPr>
+          <w:rFonts w:ascii="Times New Roman" w:hAnsi="Times New Roman" w:cs="Times New Roman"/>
+          <w:sz w:val="24"/>
+          <w:szCs w:val="24"/>
+        </w:rPr>
+        <w:t xml:space="preserve">: </w:t>
+      </w:r>
+      <w:r>
+        <w:rPr>
+          <w:rFonts w:ascii="Times New Roman" w:hAnsi="Times New Roman" w:cs="Times New Roman"/>
+          <w:sz w:val="24"/>
+          <w:szCs w:val="24"/>
+          <w:lang w:val="en-GB"/>
+        </w:rPr>
+        <w:t>Adults Dec-May, adults June-Nov, children Dec-May</w:t>
+      </w:r>
+      <w:r>
+        <w:rPr>
+          <w:rFonts w:ascii="Times New Roman" w:hAnsi="Times New Roman" w:cs="Times New Roman"/>
+          <w:sz w:val="24"/>
+          <w:szCs w:val="24"/>
+          <w:lang w:val="en-GB"/>
+        </w:rPr>
+        <w:t xml:space="preserve"> and</w:t>
+      </w:r>
+      <w:r>
+        <w:rPr>
+          <w:rFonts w:ascii="Times New Roman" w:hAnsi="Times New Roman" w:cs="Times New Roman"/>
+          <w:sz w:val="24"/>
+          <w:szCs w:val="24"/>
+          <w:lang w:val="en-GB"/>
+        </w:rPr>
+        <w:t xml:space="preserve"> children Jun-Dec. Because the tables have different variables in both periods, and adults and children have slightly different one</w:t>
+      </w:r>
+      <w:r>
+        <w:rPr>
+          <w:rFonts w:ascii="Times New Roman" w:hAnsi="Times New Roman" w:cs="Times New Roman"/>
+          <w:sz w:val="24"/>
+          <w:szCs w:val="24"/>
+          <w:lang w:val="en-GB"/>
+        </w:rPr>
+        <w:t>s</w:t>
+      </w:r>
+      <w:r>
+        <w:rPr>
+          <w:rFonts w:ascii="Times New Roman" w:hAnsi="Times New Roman" w:cs="Times New Roman"/>
+          <w:sz w:val="24"/>
+          <w:szCs w:val="24"/>
+          <w:lang w:val="en-GB"/>
+        </w:rPr>
+        <w:t>, seems appropriate to keep them separate before bindin</w:t>
+      </w:r>
+      <w:r>
+        <w:rPr>
+          <w:rFonts w:ascii="Times New Roman" w:hAnsi="Times New Roman" w:cs="Times New Roman"/>
+          <w:sz w:val="24"/>
+          <w:szCs w:val="24"/>
+          <w:lang w:val="en-GB"/>
+        </w:rPr>
+        <w:t>g</w:t>
+      </w:r>
+      <w:r>
+        <w:rPr>
+          <w:rFonts w:ascii="Times New Roman" w:hAnsi="Times New Roman" w:cs="Times New Roman"/>
+          <w:sz w:val="24"/>
+          <w:szCs w:val="24"/>
+          <w:lang w:val="en-GB"/>
+        </w:rPr>
+        <w:t>.</w:t>
+      </w:r>
+    </w:p>
+    <w:p>
+      <w:pPr>
+        <w:rPr>
+          <w:rFonts w:ascii="Times New Roman" w:hAnsi="Times New Roman" w:cs="Times New Roman"/>
+          <w:sz w:val="24"/>
+          <w:szCs w:val="24"/>
+          <w:lang w:val="en-GB"/>
+        </w:rPr>
+      </w:pPr>
+      <w:r>
+        <w:rPr>
+          <w:rFonts w:ascii="Times New Roman" w:hAnsi="Times New Roman" w:cs="Times New Roman"/>
+          <w:sz w:val="24"/>
+          <w:szCs w:val="24"/>
+          <w:lang w:val="en-GB"/>
+        </w:rPr>
+        <w:t xml:space="preserve">Different variables were considered for input </w:t>
+      </w:r>
+      <w:r>
+        <w:rPr>
+          <w:rFonts w:ascii="Times New Roman" w:hAnsi="Times New Roman" w:cs="Times New Roman"/>
+          <w:sz w:val="24"/>
+          <w:szCs w:val="24"/>
+          <w:lang w:val="en-GB"/>
+        </w:rPr>
+        <w:t xml:space="preserve">in both periods. </w:t>
+      </w:r>
+      <w:r>
+        <w:rPr>
+          <w:rFonts w:ascii="Times New Roman" w:hAnsi="Times New Roman" w:cs="Times New Roman"/>
+          <w:sz w:val="24"/>
+          <w:szCs w:val="24"/>
+          <w:lang w:val="en-GB"/>
+        </w:rPr>
+        <w:t>V</w:t>
+      </w:r>
+      <w:r>
+        <w:rPr>
+          <w:rFonts w:ascii="Times New Roman" w:hAnsi="Times New Roman" w:cs="Times New Roman"/>
+          <w:sz w:val="24"/>
+          <w:szCs w:val="24"/>
+          <w:lang w:val="en-GB"/>
+        </w:rPr>
+        <w:t xml:space="preserve">ariables from Jun-Nov not present in Dec-May </w:t>
+      </w:r>
+      <w:r>
+        <w:rPr>
+          <w:rFonts w:ascii="Times New Roman" w:hAnsi="Times New Roman" w:cs="Times New Roman"/>
+          <w:sz w:val="24"/>
+          <w:szCs w:val="24"/>
+          <w:lang w:val="en-GB"/>
+        </w:rPr>
+        <w:t xml:space="preserve">(adults) </w:t>
+      </w:r>
+      <w:r>
+        <w:rPr>
+          <w:rFonts w:ascii="Times New Roman" w:hAnsi="Times New Roman" w:cs="Times New Roman"/>
+          <w:sz w:val="24"/>
+          <w:szCs w:val="24"/>
+          <w:lang w:val="en-GB"/>
+        </w:rPr>
+        <w:t>are</w:t>
+      </w:r>
+      <w:r>
+        <w:rPr>
+          <w:rFonts w:ascii="Times New Roman" w:hAnsi="Times New Roman" w:cs="Times New Roman"/>
+          <w:sz w:val="24"/>
+          <w:szCs w:val="24"/>
+          <w:lang w:val="en-GB"/>
+        </w:rPr>
+        <w:t xml:space="preserve"> (</w:t>
+      </w:r>
+      <w:r>
+        <w:rPr>
+          <w:rFonts w:ascii="Times New Roman" w:hAnsi="Times New Roman" w:cs="Times New Roman"/>
+          <w:sz w:val="24"/>
+          <w:szCs w:val="24"/>
+          <w:lang w:val="en-GB"/>
+        </w:rPr>
+        <w:t>b</w:t>
+      </w:r>
+      <w:r>
+        <w:rPr>
+          <w:rFonts w:ascii="Times New Roman" w:hAnsi="Times New Roman" w:cs="Times New Roman"/>
+          <w:sz w:val="24"/>
+          <w:szCs w:val="24"/>
+          <w:lang w:val="en-GB"/>
+        </w:rPr>
+        <w:t>oth lists were generated before dropping empty columns)</w:t>
+      </w:r>
+      <w:r>
+        <w:rPr>
+          <w:rFonts w:ascii="Times New Roman" w:hAnsi="Times New Roman" w:cs="Times New Roman"/>
+          <w:sz w:val="24"/>
+          <w:szCs w:val="24"/>
+          <w:lang w:val="en-GB"/>
+        </w:rPr>
+        <w:t>:</w:t>
+      </w:r>
+    </w:p>
+    <w:p>
+      <w:pPr>
+        <w:jc w:val="both"/>
+        <w:rPr>
+          <w:rFonts w:ascii="Times New Roman" w:hAnsi="Times New Roman" w:cs="Times New Roman"/>
+          <w:sz w:val="24"/>
+          <w:szCs w:val="24"/>
+          <w:lang w:val="en-GB"/>
+        </w:rPr>
+      </w:pPr>
+      <w:r>
+        <w:rPr>
+          <w:noProof/>
+        </w:rPr>
+        <w:drawing>
+          <wp:inline distT="0" distB="0" distL="0" distR="0" wp14:anchorId="49F3361C" wp14:editId="7D95E451">
+            <wp:extent cx="2705100" cy="3704613"/>
+            <wp:effectExtent l="0" t="0" r="0" b="0"/>
+            <wp:docPr id="1" name="Imagen 1"/>
+            <wp:cNvGraphicFramePr>
+              <a:graphicFrameLocks xmlns:a="http://schemas.openxmlformats.org/drawingml/2006/main" noChangeAspect="1"/>
+            </wp:cNvGraphicFramePr>
+            <a:graphic xmlns:a="http://schemas.openxmlformats.org/drawingml/2006/main">
+              <a:graphicData uri="http://schemas.openxmlformats.org/drawingml/2006/picture">
+                <pic:pic xmlns:pic="http://schemas.openxmlformats.org/drawingml/2006/picture">
+                  <pic:nvPicPr>
+                    <pic:cNvPr id="1" name=""/>
+                    <pic:cNvPicPr/>
+                  </pic:nvPicPr>
+                  <pic:blipFill>
+                    <a:blip r:embed="rId7"/>
+                    <a:stretch>
+                      <a:fillRect/>
+                    </a:stretch>
+                  </pic:blipFill>
+                  <pic:spPr>
+                    <a:xfrm>
+                      <a:off x="0" y="0"/>
+                      <a:ext cx="2730168" cy="3738943"/>
+                    </a:xfrm>
+                    <a:prstGeom prst="rect">
+                      <a:avLst/>
+                    </a:prstGeom>
+                  </pic:spPr>
+                </pic:pic>
+              </a:graphicData>
+            </a:graphic>
+          </wp:inline>
+        </w:drawing>
+      </w:r>
+    </w:p>
+    <w:p>
+      <w:pPr>
+        <w:rPr>
+          <w:rFonts w:ascii="Times New Roman" w:hAnsi="Times New Roman" w:cs="Times New Roman"/>
+          <w:sz w:val="24"/>
+          <w:szCs w:val="24"/>
+          <w:lang w:val="en-GB"/>
+        </w:rPr>
+      </w:pPr>
+      <w:r>
+        <w:rPr>
+          <w:rFonts w:ascii="Times New Roman" w:hAnsi="Times New Roman" w:cs="Times New Roman"/>
+          <w:sz w:val="24"/>
+          <w:szCs w:val="24"/>
+          <w:lang w:val="en-GB"/>
+        </w:rPr>
+        <w:t xml:space="preserve">Variables </w:t>
+      </w:r>
+      <w:r>
+        <w:rPr>
+          <w:rFonts w:ascii="Times New Roman" w:hAnsi="Times New Roman" w:cs="Times New Roman"/>
+          <w:sz w:val="24"/>
+          <w:szCs w:val="24"/>
+          <w:lang w:val="en-GB"/>
+        </w:rPr>
+        <w:t>from Dec-May not present in Jun-Nov are</w:t>
+      </w:r>
+      <w:r>
+        <w:rPr>
+          <w:rFonts w:ascii="Times New Roman" w:hAnsi="Times New Roman" w:cs="Times New Roman"/>
+          <w:sz w:val="24"/>
+          <w:szCs w:val="24"/>
+          <w:lang w:val="en-GB"/>
+        </w:rPr>
+        <w:t>:</w:t>
+      </w:r>
+    </w:p>
+    <w:p>
+      <w:pPr>
+        <w:rPr>
+          <w:rFonts w:ascii="Times New Roman" w:hAnsi="Times New Roman" w:cs="Times New Roman"/>
+          <w:sz w:val="24"/>
+          <w:szCs w:val="24"/>
+          <w:lang w:val="en-GB"/>
+        </w:rPr>
+      </w:pPr>
+      <w:r>
+        <w:rPr>
+          <w:noProof/>
+        </w:rPr>
+        <w:drawing>
+          <wp:inline distT="0" distB="0" distL="0" distR="0" wp14:anchorId="3B67ECED" wp14:editId="5EC0C4EB">
+            <wp:extent cx="2752725" cy="1181100"/>
+            <wp:effectExtent l="0" t="0" r="9525" b="0"/>
+            <wp:docPr id="2" name="Imagen 2"/>
+            <wp:cNvGraphicFramePr>
+              <a:graphicFrameLocks xmlns:a="http://schemas.openxmlformats.org/drawingml/2006/main" noChangeAspect="1"/>
+            </wp:cNvGraphicFramePr>
+            <a:graphic xmlns:a="http://schemas.openxmlformats.org/drawingml/2006/main">
+              <a:graphicData uri="http://schemas.openxmlformats.org/drawingml/2006/picture">
+                <pic:pic xmlns:pic="http://schemas.openxmlformats.org/drawingml/2006/picture">
+                  <pic:nvPicPr>
+                    <pic:cNvPr id="1" name=""/>
+                    <pic:cNvPicPr/>
+                  </pic:nvPicPr>
+                  <pic:blipFill>
+                    <a:blip r:embed="rId8"/>
+                    <a:stretch>
+                      <a:fillRect/>
+                    </a:stretch>
+                  </pic:blipFill>
+                  <pic:spPr>
+                    <a:xfrm>
+                      <a:off x="0" y="0"/>
+                      <a:ext cx="2752725" cy="1181100"/>
+                    </a:xfrm>
+                    <a:prstGeom prst="rect">
+                      <a:avLst/>
+                    </a:prstGeom>
+                  </pic:spPr>
+                </pic:pic>
+              </a:graphicData>
+            </a:graphic>
+          </wp:inline>
+        </w:drawing>
+      </w:r>
+    </w:p>
+    <w:p>
+      <w:pPr>
+        <w:rPr>
+          <w:rFonts w:ascii="Times New Roman" w:hAnsi="Times New Roman" w:cs="Times New Roman"/>
+          <w:sz w:val="24"/>
+          <w:szCs w:val="24"/>
+          <w:lang w:val="en-GB"/>
+        </w:rPr>
+      </w:pPr>
+      <w:r>
+        <w:rPr>
+          <w:rFonts w:ascii="Times New Roman" w:hAnsi="Times New Roman" w:cs="Times New Roman"/>
+          <w:sz w:val="24"/>
+          <w:szCs w:val="24"/>
+          <w:lang w:val="en-GB"/>
+        </w:rPr>
+        <w:t>As for children Jun-Nov compared to Dec-May:</w:t>
+      </w:r>
+    </w:p>
+    <w:p>
+      <w:pPr>
+        <w:rPr>
+          <w:rFonts w:ascii="Times New Roman" w:hAnsi="Times New Roman" w:cs="Times New Roman"/>
+          <w:sz w:val="24"/>
+          <w:szCs w:val="24"/>
+          <w:lang w:val="en-GB"/>
+        </w:rPr>
+      </w:pPr>
+      <w:r>
+        <w:rPr>
+          <w:noProof/>
+        </w:rPr>
+        <w:drawing>
+          <wp:inline distT="0" distB="0" distL="0" distR="0" wp14:anchorId="0A950B34" wp14:editId="095705FF">
+            <wp:extent cx="2762250" cy="3686175"/>
+            <wp:effectExtent l="0" t="0" r="0" b="0"/>
+            <wp:docPr id="3" name="Imagen 3"/>
+            <wp:cNvGraphicFramePr>
+              <a:graphicFrameLocks xmlns:a="http://schemas.openxmlformats.org/drawingml/2006/main" noChangeAspect="1"/>
+            </wp:cNvGraphicFramePr>
+            <a:graphic xmlns:a="http://schemas.openxmlformats.org/drawingml/2006/main">
+              <a:graphicData uri="http://schemas.openxmlformats.org/drawingml/2006/picture">
+                <pic:pic xmlns:pic="http://schemas.openxmlformats.org/drawingml/2006/picture">
+                  <pic:nvPicPr>
+                    <pic:cNvPr id="1" name=""/>
+                    <pic:cNvPicPr/>
+                  </pic:nvPicPr>
+                  <pic:blipFill>
+                    <a:blip r:embed="rId9"/>
+                    <a:stretch>
+                      <a:fillRect/>
+                    </a:stretch>
+                  </pic:blipFill>
+                  <pic:spPr>
+                    <a:xfrm>
+                      <a:off x="0" y="0"/>
+                      <a:ext cx="2762250" cy="3686175"/>
+                    </a:xfrm>
+                    <a:prstGeom prst="rect">
+                      <a:avLst/>
+                    </a:prstGeom>
+                  </pic:spPr>
+                </pic:pic>
+              </a:graphicData>
+            </a:graphic>
+          </wp:inline>
+        </w:drawing>
+      </w:r>
+    </w:p>
+    <w:p>
+      <w:pPr>
+        <w:rPr>
+          <w:rFonts w:ascii="Times New Roman" w:hAnsi="Times New Roman" w:cs="Times New Roman"/>
+          <w:sz w:val="24"/>
+          <w:szCs w:val="24"/>
+          <w:lang w:val="en-GB"/>
+        </w:rPr>
+      </w:pPr>
+      <w:proofErr w:type="spellStart"/>
+      <w:r>
+        <w:rPr>
+          <w:rFonts w:ascii="Times New Roman" w:hAnsi="Times New Roman" w:cs="Times New Roman"/>
+          <w:sz w:val="24"/>
+          <w:szCs w:val="24"/>
+          <w:lang w:val="en-GB"/>
+        </w:rPr>
+        <w:lastRenderedPageBreak/>
+        <w:t>Viceversa</w:t>
+      </w:r>
+      <w:proofErr w:type="spellEnd"/>
+      <w:r>
+        <w:rPr>
+          <w:rFonts w:ascii="Times New Roman" w:hAnsi="Times New Roman" w:cs="Times New Roman"/>
+          <w:sz w:val="24"/>
+          <w:szCs w:val="24"/>
+          <w:lang w:val="en-GB"/>
+        </w:rPr>
+        <w:t>:</w:t>
+      </w:r>
+    </w:p>
+    <w:p>
+      <w:pPr>
+        <w:rPr>
+          <w:rFonts w:ascii="Times New Roman" w:hAnsi="Times New Roman" w:cs="Times New Roman"/>
+          <w:sz w:val="24"/>
+          <w:szCs w:val="24"/>
+          <w:lang w:val="en-GB"/>
+        </w:rPr>
+      </w:pPr>
+      <w:r>
+        <w:rPr>
+          <w:noProof/>
+        </w:rPr>
+        <w:drawing>
+          <wp:inline distT="0" distB="0" distL="0" distR="0" wp14:anchorId="54FF1636" wp14:editId="5903F18E">
+            <wp:extent cx="3238500" cy="1333500"/>
+            <wp:effectExtent l="0" t="0" r="0" b="0"/>
+            <wp:docPr id="4" name="Imagen 4"/>
+            <wp:cNvGraphicFramePr>
+              <a:graphicFrameLocks xmlns:a="http://schemas.openxmlformats.org/drawingml/2006/main" noChangeAspect="1"/>
+            </wp:cNvGraphicFramePr>
+            <a:graphic xmlns:a="http://schemas.openxmlformats.org/drawingml/2006/main">
+              <a:graphicData uri="http://schemas.openxmlformats.org/drawingml/2006/picture">
+                <pic:pic xmlns:pic="http://schemas.openxmlformats.org/drawingml/2006/picture">
+                  <pic:nvPicPr>
+                    <pic:cNvPr id="1" name=""/>
+                    <pic:cNvPicPr/>
+                  </pic:nvPicPr>
+                  <pic:blipFill>
+                    <a:blip r:embed="rId10"/>
+                    <a:stretch>
+                      <a:fillRect/>
+                    </a:stretch>
+                  </pic:blipFill>
+                  <pic:spPr>
+                    <a:xfrm>
+                      <a:off x="0" y="0"/>
+                      <a:ext cx="3238500" cy="1333500"/>
+                    </a:xfrm>
+                    <a:prstGeom prst="rect">
+                      <a:avLst/>
+                    </a:prstGeom>
+                  </pic:spPr>
+                </pic:pic>
+              </a:graphicData>
+            </a:graphic>
+          </wp:inline>
+        </w:drawing>
+      </w:r>
+    </w:p>
+    <w:p>
+      <w:pPr>
+        <w:rPr>
+          <w:rFonts w:ascii="Times New Roman" w:hAnsi="Times New Roman" w:cs="Times New Roman"/>
+          <w:sz w:val="24"/>
+          <w:szCs w:val="24"/>
+          <w:lang w:val="en-GB"/>
+        </w:rPr>
+      </w:pPr>
+      <w:r>
+        <w:rPr>
+          <w:rFonts w:ascii="Times New Roman" w:hAnsi="Times New Roman" w:cs="Times New Roman"/>
+          <w:sz w:val="24"/>
+          <w:szCs w:val="24"/>
+          <w:lang w:val="en-GB"/>
+        </w:rPr>
+        <w:t>However, some variables are present in the other but named differently. It’s important to note that learning disability is a key variable to collect as it can be used to validate LDSQ score</w:t>
+      </w:r>
+      <w:r>
+        <w:rPr>
+          <w:rFonts w:ascii="Times New Roman" w:hAnsi="Times New Roman" w:cs="Times New Roman"/>
+          <w:sz w:val="24"/>
+          <w:szCs w:val="24"/>
+          <w:lang w:val="en-GB"/>
+        </w:rPr>
+        <w:t>s</w:t>
+      </w:r>
+      <w:r>
+        <w:rPr>
+          <w:rFonts w:ascii="Times New Roman" w:hAnsi="Times New Roman" w:cs="Times New Roman"/>
+          <w:sz w:val="24"/>
+          <w:szCs w:val="24"/>
+          <w:lang w:val="en-GB"/>
+        </w:rPr>
+        <w:t>.</w:t>
+      </w:r>
+    </w:p>
+    <w:p>
+      <w:pPr>
+        <w:jc w:val="both"/>
+        <w:rPr>
+          <w:rFonts w:ascii="Times New Roman" w:hAnsi="Times New Roman" w:cs="Times New Roman"/>
+          <w:sz w:val="24"/>
+          <w:szCs w:val="24"/>
+          <w:lang w:val="en-GB"/>
+        </w:rPr>
+      </w:pPr>
+      <w:r>
+        <w:rPr>
+          <w:rFonts w:ascii="Times New Roman" w:hAnsi="Times New Roman" w:cs="Times New Roman"/>
+          <w:sz w:val="24"/>
+          <w:szCs w:val="24"/>
+          <w:lang w:val="en-GB"/>
+        </w:rPr>
+        <w:t xml:space="preserve">The variables </w:t>
+      </w:r>
+      <w:r>
+        <w:rPr>
+          <w:rFonts w:ascii="Times New Roman" w:hAnsi="Times New Roman" w:cs="Times New Roman"/>
+          <w:sz w:val="24"/>
+          <w:szCs w:val="24"/>
+          <w:lang w:val="en-GB"/>
+        </w:rPr>
+        <w:t>"</w:t>
+      </w:r>
+      <w:proofErr w:type="spellStart"/>
+      <w:proofErr w:type="gramStart"/>
+      <w:r>
+        <w:rPr>
+          <w:rFonts w:ascii="Times New Roman" w:hAnsi="Times New Roman" w:cs="Times New Roman"/>
+          <w:sz w:val="24"/>
+          <w:szCs w:val="24"/>
+          <w:lang w:val="en-GB"/>
+        </w:rPr>
+        <w:t>FME.start.time</w:t>
+      </w:r>
+      <w:proofErr w:type="spellEnd"/>
+      <w:proofErr w:type="gramEnd"/>
+      <w:r>
+        <w:rPr>
+          <w:rFonts w:ascii="Times New Roman" w:hAnsi="Times New Roman" w:cs="Times New Roman"/>
+          <w:sz w:val="24"/>
+          <w:szCs w:val="24"/>
+          <w:lang w:val="en-GB"/>
+        </w:rPr>
+        <w:t>" and "</w:t>
+      </w:r>
+      <w:proofErr w:type="spellStart"/>
+      <w:r>
+        <w:rPr>
+          <w:rFonts w:ascii="Times New Roman" w:hAnsi="Times New Roman" w:cs="Times New Roman"/>
+          <w:sz w:val="24"/>
+          <w:szCs w:val="24"/>
+          <w:lang w:val="en-GB"/>
+        </w:rPr>
+        <w:t>FME.end.time</w:t>
+      </w:r>
+      <w:proofErr w:type="spellEnd"/>
+      <w:r>
+        <w:rPr>
+          <w:rFonts w:ascii="Times New Roman" w:hAnsi="Times New Roman" w:cs="Times New Roman"/>
+          <w:sz w:val="24"/>
+          <w:szCs w:val="24"/>
+          <w:lang w:val="en-GB"/>
+        </w:rPr>
+        <w:t>"</w:t>
+      </w:r>
+      <w:r>
+        <w:rPr>
+          <w:rFonts w:ascii="Times New Roman" w:hAnsi="Times New Roman" w:cs="Times New Roman"/>
+          <w:sz w:val="24"/>
+          <w:szCs w:val="24"/>
+          <w:lang w:val="en-GB"/>
+        </w:rPr>
+        <w:t xml:space="preserve"> were used to compute the minutes spent in Forensic Examination, which was collected in Dec-May. </w:t>
+      </w:r>
+      <w:r>
+        <w:rPr>
+          <w:rFonts w:ascii="Times New Roman" w:hAnsi="Times New Roman" w:cs="Times New Roman"/>
+          <w:sz w:val="24"/>
+          <w:szCs w:val="24"/>
+          <w:lang w:val="en-GB"/>
+        </w:rPr>
+        <w:t>"Learning disability", "</w:t>
+      </w:r>
+      <w:proofErr w:type="spellStart"/>
+      <w:r>
+        <w:rPr>
+          <w:rFonts w:ascii="Times New Roman" w:hAnsi="Times New Roman" w:cs="Times New Roman"/>
+          <w:sz w:val="24"/>
+          <w:szCs w:val="24"/>
+          <w:lang w:val="en-GB"/>
+        </w:rPr>
+        <w:t>Physical.disability</w:t>
+      </w:r>
+      <w:proofErr w:type="spellEnd"/>
+      <w:r>
+        <w:rPr>
+          <w:rFonts w:ascii="Times New Roman" w:hAnsi="Times New Roman" w:cs="Times New Roman"/>
+          <w:sz w:val="24"/>
+          <w:szCs w:val="24"/>
+          <w:lang w:val="en-GB"/>
+        </w:rPr>
+        <w:t>", "</w:t>
+      </w:r>
+      <w:proofErr w:type="spellStart"/>
+      <w:r>
+        <w:rPr>
+          <w:rFonts w:ascii="Times New Roman" w:hAnsi="Times New Roman" w:cs="Times New Roman"/>
+          <w:sz w:val="24"/>
+          <w:szCs w:val="24"/>
+          <w:lang w:val="en-GB"/>
+        </w:rPr>
+        <w:t>Mental.health</w:t>
+      </w:r>
+      <w:proofErr w:type="spellEnd"/>
+      <w:r>
+        <w:rPr>
+          <w:rFonts w:ascii="Times New Roman" w:hAnsi="Times New Roman" w:cs="Times New Roman"/>
+          <w:sz w:val="24"/>
+          <w:szCs w:val="24"/>
+          <w:lang w:val="en-GB"/>
+        </w:rPr>
+        <w:t>"</w:t>
+      </w:r>
+      <w:r>
+        <w:rPr>
+          <w:rFonts w:ascii="Times New Roman" w:hAnsi="Times New Roman" w:cs="Times New Roman"/>
+          <w:sz w:val="24"/>
+          <w:szCs w:val="24"/>
+          <w:lang w:val="en-GB"/>
+        </w:rPr>
+        <w:t xml:space="preserve"> and others not present on both were kept aside.</w:t>
+      </w:r>
+      <w:r>
+        <w:rPr>
+          <w:rFonts w:ascii="Times New Roman" w:hAnsi="Times New Roman" w:cs="Times New Roman"/>
+          <w:sz w:val="24"/>
+          <w:szCs w:val="24"/>
+          <w:lang w:val="en-GB"/>
+        </w:rPr>
+        <w:t xml:space="preserve"> Same variables across tables </w:t>
+      </w:r>
+      <w:r>
+        <w:rPr>
+          <w:rFonts w:ascii="Times New Roman" w:hAnsi="Times New Roman" w:cs="Times New Roman"/>
+          <w:sz w:val="24"/>
+          <w:szCs w:val="24"/>
+          <w:lang w:val="en-GB"/>
+        </w:rPr>
+        <w:t xml:space="preserve">with dissimilar names </w:t>
+      </w:r>
+      <w:r>
+        <w:rPr>
+          <w:rFonts w:ascii="Times New Roman" w:hAnsi="Times New Roman" w:cs="Times New Roman"/>
+          <w:sz w:val="24"/>
+          <w:szCs w:val="24"/>
+          <w:lang w:val="en-GB"/>
+        </w:rPr>
+        <w:t xml:space="preserve">were given same denomination for </w:t>
+      </w:r>
+      <w:r>
+        <w:rPr>
+          <w:rFonts w:ascii="Times New Roman" w:hAnsi="Times New Roman" w:cs="Times New Roman"/>
+          <w:sz w:val="24"/>
+          <w:szCs w:val="24"/>
+          <w:lang w:val="en-GB"/>
+        </w:rPr>
+        <w:t xml:space="preserve">the sake of </w:t>
+      </w:r>
+      <w:r>
+        <w:rPr>
+          <w:rFonts w:ascii="Times New Roman" w:hAnsi="Times New Roman" w:cs="Times New Roman"/>
+          <w:sz w:val="24"/>
+          <w:szCs w:val="24"/>
+          <w:lang w:val="en-GB"/>
+        </w:rPr>
+        <w:t>consisten</w:t>
+      </w:r>
+      <w:r>
+        <w:rPr>
+          <w:rFonts w:ascii="Times New Roman" w:hAnsi="Times New Roman" w:cs="Times New Roman"/>
+          <w:sz w:val="24"/>
+          <w:szCs w:val="24"/>
+          <w:lang w:val="en-GB"/>
+        </w:rPr>
+        <w:t>c</w:t>
+      </w:r>
+      <w:r>
+        <w:rPr>
+          <w:rFonts w:ascii="Times New Roman" w:hAnsi="Times New Roman" w:cs="Times New Roman"/>
+          <w:sz w:val="24"/>
+          <w:szCs w:val="24"/>
+          <w:lang w:val="en-GB"/>
+        </w:rPr>
+        <w:t>y.</w:t>
+      </w:r>
+    </w:p>
+    <w:p>
+      <w:pPr>
+        <w:jc w:val="both"/>
+        <w:rPr>
+          <w:rFonts w:ascii="Times New Roman" w:hAnsi="Times New Roman" w:cs="Times New Roman"/>
+          <w:sz w:val="24"/>
+          <w:szCs w:val="24"/>
+          <w:lang w:val="en-GB"/>
+        </w:rPr>
+      </w:pPr>
+      <w:r>
+        <w:rPr>
+          <w:rFonts w:ascii="Times New Roman" w:hAnsi="Times New Roman" w:cs="Times New Roman"/>
+          <w:sz w:val="24"/>
+          <w:szCs w:val="24"/>
+          <w:lang w:val="en-GB"/>
+        </w:rPr>
+        <w:t>Next, columns with empty values in all rows and empty rows in all columns were dropped</w:t>
+      </w:r>
+      <w:r>
+        <w:rPr>
+          <w:rFonts w:ascii="Times New Roman" w:hAnsi="Times New Roman" w:cs="Times New Roman"/>
+          <w:sz w:val="24"/>
+          <w:szCs w:val="24"/>
+          <w:lang w:val="en-GB"/>
+        </w:rPr>
+        <w:t>. Also, a search for duplicated rows was made</w:t>
+      </w:r>
+      <w:r>
+        <w:rPr>
+          <w:rFonts w:ascii="Times New Roman" w:hAnsi="Times New Roman" w:cs="Times New Roman"/>
+          <w:sz w:val="24"/>
+          <w:szCs w:val="24"/>
+          <w:lang w:val="en-GB"/>
+        </w:rPr>
+        <w:t>.</w:t>
+      </w:r>
+      <w:r>
+        <w:rPr>
+          <w:rFonts w:ascii="Times New Roman" w:hAnsi="Times New Roman" w:cs="Times New Roman"/>
+          <w:sz w:val="24"/>
+          <w:szCs w:val="24"/>
+          <w:lang w:val="en-GB"/>
+        </w:rPr>
+        <w:t xml:space="preserve"> After</w:t>
+      </w:r>
+      <w:r>
+        <w:rPr>
+          <w:rFonts w:ascii="Times New Roman" w:hAnsi="Times New Roman" w:cs="Times New Roman"/>
+          <w:sz w:val="24"/>
+          <w:szCs w:val="24"/>
+          <w:lang w:val="en-GB"/>
+        </w:rPr>
+        <w:t xml:space="preserve">, </w:t>
+      </w:r>
+      <w:r>
+        <w:rPr>
+          <w:rFonts w:ascii="Times New Roman" w:hAnsi="Times New Roman" w:cs="Times New Roman"/>
+          <w:sz w:val="24"/>
+          <w:szCs w:val="24"/>
+          <w:lang w:val="en-GB"/>
+        </w:rPr>
+        <w:t xml:space="preserve">unique values in all columns were checked to look for typos or invalid answers, </w:t>
+      </w:r>
+      <w:r>
+        <w:rPr>
+          <w:rFonts w:ascii="Times New Roman" w:hAnsi="Times New Roman" w:cs="Times New Roman"/>
+          <w:sz w:val="24"/>
+          <w:szCs w:val="24"/>
+          <w:lang w:val="en-GB"/>
+        </w:rPr>
+        <w:t xml:space="preserve">and </w:t>
+      </w:r>
+      <w:r>
+        <w:rPr>
+          <w:rFonts w:ascii="Times New Roman" w:hAnsi="Times New Roman" w:cs="Times New Roman"/>
+          <w:sz w:val="24"/>
+          <w:szCs w:val="24"/>
+          <w:lang w:val="en-GB"/>
+        </w:rPr>
+        <w:t>changed them when appropriate or substituted with NA for consistency across tables.</w:t>
+      </w:r>
+      <w:r>
+        <w:rPr>
+          <w:rFonts w:ascii="Times New Roman" w:hAnsi="Times New Roman" w:cs="Times New Roman"/>
+          <w:sz w:val="24"/>
+          <w:szCs w:val="24"/>
+          <w:lang w:val="en-GB"/>
+        </w:rPr>
+        <w:t xml:space="preserve"> Most common typos were wrong </w:t>
+      </w:r>
+      <w:r>
+        <w:rPr>
+          <w:rFonts w:ascii="Times New Roman" w:hAnsi="Times New Roman" w:cs="Times New Roman"/>
+          <w:sz w:val="24"/>
+          <w:szCs w:val="24"/>
+          <w:lang w:val="en-GB"/>
+        </w:rPr>
+        <w:t>capitalization</w:t>
+      </w:r>
+      <w:r>
+        <w:rPr>
+          <w:rFonts w:ascii="Times New Roman" w:hAnsi="Times New Roman" w:cs="Times New Roman"/>
+          <w:sz w:val="24"/>
+          <w:szCs w:val="24"/>
+          <w:lang w:val="en-GB"/>
+        </w:rPr>
+        <w:t xml:space="preserve"> of words (i.e.: “NO” or “no” for “No”,</w:t>
+      </w:r>
+      <w:r>
+        <w:rPr>
+          <w:rFonts w:ascii="Times New Roman" w:hAnsi="Times New Roman" w:cs="Times New Roman"/>
+          <w:sz w:val="24"/>
+          <w:szCs w:val="24"/>
+          <w:lang w:val="en-GB"/>
+        </w:rPr>
+        <w:t xml:space="preserve"> or “N/A” for “NA”).</w:t>
+      </w:r>
+    </w:p>
+    <w:p>
+      <w:pPr>
+        <w:rPr>
+          <w:rFonts w:ascii="Times New Roman" w:hAnsi="Times New Roman" w:cs="Times New Roman"/>
+          <w:sz w:val="24"/>
+          <w:szCs w:val="24"/>
+          <w:lang w:val="en-GB"/>
+        </w:rPr>
+      </w:pPr>
+      <w:r>
+        <w:rPr>
+          <w:rFonts w:ascii="Times New Roman" w:hAnsi="Times New Roman" w:cs="Times New Roman"/>
+          <w:sz w:val="24"/>
+          <w:szCs w:val="24"/>
+          <w:lang w:val="en-GB"/>
+        </w:rPr>
+        <w:t>One issue</w:t>
+      </w:r>
+      <w:r>
+        <w:rPr>
+          <w:rFonts w:ascii="Times New Roman" w:hAnsi="Times New Roman" w:cs="Times New Roman"/>
+          <w:sz w:val="24"/>
+          <w:szCs w:val="24"/>
+          <w:lang w:val="en-GB"/>
+        </w:rPr>
+        <w:t xml:space="preserve"> that </w:t>
+      </w:r>
+      <w:proofErr w:type="spellStart"/>
+      <w:r>
+        <w:rPr>
+          <w:rFonts w:ascii="Times New Roman" w:hAnsi="Times New Roman" w:cs="Times New Roman"/>
+          <w:sz w:val="24"/>
+          <w:szCs w:val="24"/>
+          <w:lang w:val="en-GB"/>
+        </w:rPr>
+        <w:t>arised</w:t>
+      </w:r>
+      <w:proofErr w:type="spellEnd"/>
+      <w:r>
+        <w:rPr>
+          <w:rFonts w:ascii="Times New Roman" w:hAnsi="Times New Roman" w:cs="Times New Roman"/>
+          <w:sz w:val="24"/>
+          <w:szCs w:val="24"/>
+          <w:lang w:val="en-GB"/>
+        </w:rPr>
+        <w:t xml:space="preserve"> is the difference in mins between the start and end of FME. If, for instance, it starts at 20:00 and ends at 1:00 of the next day, computing the difference gets less easy</w:t>
+      </w:r>
+      <w:r>
+        <w:rPr>
+          <w:rFonts w:ascii="Times New Roman" w:hAnsi="Times New Roman" w:cs="Times New Roman"/>
+          <w:sz w:val="24"/>
+          <w:szCs w:val="24"/>
+          <w:lang w:val="en-GB"/>
+        </w:rPr>
+        <w:t>. Because</w:t>
+      </w:r>
+      <w:r>
+        <w:rPr>
+          <w:rFonts w:ascii="Times New Roman" w:hAnsi="Times New Roman" w:cs="Times New Roman"/>
+          <w:sz w:val="24"/>
+          <w:szCs w:val="24"/>
+          <w:lang w:val="en-GB"/>
+        </w:rPr>
+        <w:t xml:space="preserve"> </w:t>
+      </w:r>
+      <w:r>
+        <w:rPr>
+          <w:rFonts w:ascii="Times New Roman" w:hAnsi="Times New Roman" w:cs="Times New Roman"/>
+          <w:sz w:val="24"/>
+          <w:szCs w:val="24"/>
+          <w:lang w:val="en-GB"/>
+        </w:rPr>
+        <w:t>the hours do not have a date attached, the program does not know if it is the next day or the following, returning wrong results (I am working to solve this).</w:t>
+      </w:r>
+      <w:r>
+        <w:rPr>
+          <w:rFonts w:ascii="Times New Roman" w:hAnsi="Times New Roman" w:cs="Times New Roman"/>
+          <w:sz w:val="24"/>
+          <w:szCs w:val="24"/>
+          <w:lang w:val="en-GB"/>
+        </w:rPr>
+        <w:t xml:space="preserve"> After checking the four data-set had the same variables of the same type, they were joined into two separate table: the whole period for adults (745x22) and the same for children (446x22).</w:t>
+      </w:r>
+    </w:p>
+    <w:p>
+      <w:pPr>
+        <w:rPr>
+          <w:rFonts w:ascii="Times New Roman" w:hAnsi="Times New Roman" w:cs="Times New Roman"/>
+          <w:sz w:val="24"/>
+          <w:szCs w:val="24"/>
+          <w:lang w:val="en-GB"/>
+        </w:rPr>
+      </w:pPr>
+      <w:r>
+        <w:rPr>
+          <w:rFonts w:ascii="Times New Roman" w:hAnsi="Times New Roman" w:cs="Times New Roman"/>
+          <w:sz w:val="24"/>
+          <w:szCs w:val="24"/>
+          <w:lang w:val="en-GB"/>
+        </w:rPr>
+        <w:t>Finally, presence of missing value was explored</w:t>
+      </w:r>
+      <w:r>
+        <w:rPr>
+          <w:rFonts w:ascii="Times New Roman" w:hAnsi="Times New Roman" w:cs="Times New Roman"/>
+          <w:sz w:val="24"/>
+          <w:szCs w:val="24"/>
+          <w:lang w:val="en-GB"/>
+        </w:rPr>
+        <w:t xml:space="preserve">. These figures show the percentage of NAs in </w:t>
+      </w:r>
+      <w:r>
+        <w:rPr>
+          <w:rFonts w:ascii="Times New Roman" w:hAnsi="Times New Roman" w:cs="Times New Roman"/>
+          <w:sz w:val="24"/>
+          <w:szCs w:val="24"/>
+          <w:lang w:val="en-GB"/>
+        </w:rPr>
+        <w:t xml:space="preserve">the </w:t>
+      </w:r>
+      <w:r>
+        <w:rPr>
+          <w:rFonts w:ascii="Times New Roman" w:hAnsi="Times New Roman" w:cs="Times New Roman"/>
+          <w:sz w:val="24"/>
+          <w:szCs w:val="24"/>
+          <w:lang w:val="en-GB"/>
+        </w:rPr>
+        <w:t xml:space="preserve">variables of </w:t>
+      </w:r>
+      <w:r>
+        <w:rPr>
+          <w:rFonts w:ascii="Times New Roman" w:hAnsi="Times New Roman" w:cs="Times New Roman"/>
+          <w:sz w:val="24"/>
+          <w:szCs w:val="24"/>
+          <w:lang w:val="en-GB"/>
+        </w:rPr>
+        <w:t xml:space="preserve">the </w:t>
+      </w:r>
+      <w:r>
+        <w:rPr>
+          <w:rFonts w:ascii="Times New Roman" w:hAnsi="Times New Roman" w:cs="Times New Roman"/>
+          <w:sz w:val="24"/>
+          <w:szCs w:val="24"/>
+          <w:lang w:val="en-GB"/>
+        </w:rPr>
+        <w:t>adult dataset:</w:t>
+      </w:r>
+    </w:p>
+    <w:p>
+      <w:pPr>
+        <w:rPr>
+          <w:rFonts w:ascii="Times New Roman" w:hAnsi="Times New Roman" w:cs="Times New Roman"/>
+          <w:sz w:val="24"/>
+          <w:szCs w:val="24"/>
+          <w:lang w:val="en-GB"/>
+        </w:rPr>
+      </w:pPr>
+      <w:r>
+        <w:rPr>
+          <w:noProof/>
+        </w:rPr>
+        <w:drawing>
+          <wp:inline distT="0" distB="0" distL="0" distR="0" wp14:anchorId="76963150" wp14:editId="25F9DC7B">
+            <wp:extent cx="3098165" cy="1869440"/>
+            <wp:effectExtent l="0" t="0" r="6985" b="0"/>
+            <wp:docPr id="6" name="Imagen 6"/>
+            <wp:cNvGraphicFramePr>
+              <a:graphicFrameLocks xmlns:a="http://schemas.openxmlformats.org/drawingml/2006/main" noChangeAspect="1"/>
+            </wp:cNvGraphicFramePr>
+            <a:graphic xmlns:a="http://schemas.openxmlformats.org/drawingml/2006/main">
+              <a:graphicData uri="http://schemas.openxmlformats.org/drawingml/2006/picture">
+                <pic:pic xmlns:pic="http://schemas.openxmlformats.org/drawingml/2006/picture">
+                  <pic:nvPicPr>
+                    <pic:cNvPr id="1" name=""/>
+                    <pic:cNvPicPr/>
+                  </pic:nvPicPr>
+                  <pic:blipFill>
+                    <a:blip r:embed="rId11"/>
+                    <a:stretch>
+                      <a:fillRect/>
+                    </a:stretch>
+                  </pic:blipFill>
+                  <pic:spPr>
+                    <a:xfrm>
+                      <a:off x="0" y="0"/>
+                      <a:ext cx="3098165" cy="1869440"/>
+                    </a:xfrm>
+                    <a:prstGeom prst="rect">
+                      <a:avLst/>
+                    </a:prstGeom>
+                  </pic:spPr>
+                </pic:pic>
+              </a:graphicData>
+            </a:graphic>
+          </wp:inline>
+        </w:drawing>
+      </w:r>
+    </w:p>
+    <w:p>
+      <w:pPr>
+        <w:rPr>
+          <w:rFonts w:ascii="Times New Roman" w:hAnsi="Times New Roman" w:cs="Times New Roman"/>
+          <w:sz w:val="24"/>
+          <w:szCs w:val="24"/>
+          <w:lang w:val="en-GB"/>
+        </w:rPr>
+      </w:pPr>
+      <w:r>
+        <w:rPr>
+          <w:noProof/>
+        </w:rPr>
+        <w:drawing>
+          <wp:inline distT="0" distB="0" distL="0" distR="0" wp14:anchorId="640FE159" wp14:editId="50450DD7">
+            <wp:extent cx="2505075" cy="2105025"/>
+            <wp:effectExtent l="0" t="0" r="9525" b="9525"/>
+            <wp:docPr id="7" name="Imagen 7"/>
+            <wp:cNvGraphicFramePr>
+              <a:graphicFrameLocks xmlns:a="http://schemas.openxmlformats.org/drawingml/2006/main" noChangeAspect="1"/>
+            </wp:cNvGraphicFramePr>
+            <a:graphic xmlns:a="http://schemas.openxmlformats.org/drawingml/2006/main">
+              <a:graphicData uri="http://schemas.openxmlformats.org/drawingml/2006/picture">
+                <pic:pic xmlns:pic="http://schemas.openxmlformats.org/drawingml/2006/picture">
+                  <pic:nvPicPr>
+                    <pic:cNvPr id="1" name=""/>
+                    <pic:cNvPicPr/>
+                  </pic:nvPicPr>
+                  <pic:blipFill>
+                    <a:blip r:embed="rId12"/>
+                    <a:stretch>
+                      <a:fillRect/>
+                    </a:stretch>
+                  </pic:blipFill>
+                  <pic:spPr>
+                    <a:xfrm>
+                      <a:off x="0" y="0"/>
+                      <a:ext cx="2505075" cy="2105025"/>
+                    </a:xfrm>
+                    <a:prstGeom prst="rect">
+                      <a:avLst/>
+                    </a:prstGeom>
+                  </pic:spPr>
+                </pic:pic>
+              </a:graphicData>
+            </a:graphic>
+          </wp:inline>
+        </w:drawing>
+      </w:r>
+    </w:p>
+    <w:p>
+      <w:pPr>
+        <w:rPr>
+          <w:rFonts w:ascii="Times New Roman" w:hAnsi="Times New Roman" w:cs="Times New Roman"/>
+          <w:sz w:val="24"/>
+          <w:szCs w:val="24"/>
+          <w:lang w:val="en-GB"/>
+        </w:rPr>
+      </w:pPr>
+      <w:r>
+        <w:rPr>
+          <w:rFonts w:ascii="Times New Roman" w:hAnsi="Times New Roman" w:cs="Times New Roman"/>
+          <w:sz w:val="24"/>
+          <w:szCs w:val="24"/>
+          <w:lang w:val="en-GB"/>
+        </w:rPr>
+        <w:t xml:space="preserve"> </w:t>
+      </w:r>
+      <w:r>
+        <w:rPr>
+          <w:rFonts w:ascii="Times New Roman" w:hAnsi="Times New Roman" w:cs="Times New Roman"/>
+          <w:sz w:val="24"/>
+          <w:szCs w:val="24"/>
+          <w:lang w:val="en-GB"/>
+        </w:rPr>
+        <w:t>And children:</w:t>
+      </w:r>
+    </w:p>
+    <w:p>
+      <w:pPr>
+        <w:rPr>
+          <w:rFonts w:ascii="Times New Roman" w:hAnsi="Times New Roman" w:cs="Times New Roman"/>
+          <w:sz w:val="24"/>
+          <w:szCs w:val="24"/>
+          <w:lang w:val="en-GB"/>
+        </w:rPr>
+      </w:pPr>
+      <w:r>
+        <w:rPr>
+          <w:noProof/>
+        </w:rPr>
+        <w:drawing>
+          <wp:inline distT="0" distB="0" distL="0" distR="0" wp14:anchorId="72A95590" wp14:editId="5501FA5C">
+            <wp:extent cx="3098165" cy="1517650"/>
+            <wp:effectExtent l="0" t="0" r="6985" b="6350"/>
+            <wp:docPr id="8" name="Imagen 8"/>
+            <wp:cNvGraphicFramePr>
+              <a:graphicFrameLocks xmlns:a="http://schemas.openxmlformats.org/drawingml/2006/main" noChangeAspect="1"/>
+            </wp:cNvGraphicFramePr>
+            <a:graphic xmlns:a="http://schemas.openxmlformats.org/drawingml/2006/main">
+              <a:graphicData uri="http://schemas.openxmlformats.org/drawingml/2006/picture">
+                <pic:pic xmlns:pic="http://schemas.openxmlformats.org/drawingml/2006/picture">
+                  <pic:nvPicPr>
+                    <pic:cNvPr id="1" name=""/>
+                    <pic:cNvPicPr/>
+                  </pic:nvPicPr>
+                  <pic:blipFill>
+                    <a:blip r:embed="rId13"/>
+                    <a:stretch>
+                      <a:fillRect/>
+                    </a:stretch>
+                  </pic:blipFill>
+                  <pic:spPr>
+                    <a:xfrm>
+                      <a:off x="0" y="0"/>
+                      <a:ext cx="3098165" cy="1517650"/>
+                    </a:xfrm>
+                    <a:prstGeom prst="rect">
+                      <a:avLst/>
+                    </a:prstGeom>
+                  </pic:spPr>
+                </pic:pic>
+              </a:graphicData>
+            </a:graphic>
+          </wp:inline>
+        </w:drawing>
+      </w:r>
+    </w:p>
+    <w:p>
+      <w:pPr>
+        <w:rPr>
+          <w:rFonts w:ascii="Times New Roman" w:hAnsi="Times New Roman" w:cs="Times New Roman"/>
+          <w:sz w:val="24"/>
+          <w:szCs w:val="24"/>
+          <w:lang w:val="en-GB"/>
+        </w:rPr>
+      </w:pPr>
+      <w:r>
+        <w:rPr>
+          <w:noProof/>
+        </w:rPr>
+        <w:drawing>
+          <wp:inline distT="0" distB="0" distL="0" distR="0" wp14:anchorId="16E037EF" wp14:editId="7BDC0481">
+            <wp:extent cx="1076325" cy="1695793"/>
+            <wp:effectExtent l="0" t="0" r="0" b="0"/>
+            <wp:docPr id="9" name="Imagen 9"/>
+            <wp:cNvGraphicFramePr>
+              <a:graphicFrameLocks xmlns:a="http://schemas.openxmlformats.org/drawingml/2006/main" noChangeAspect="1"/>
+            </wp:cNvGraphicFramePr>
+            <a:graphic xmlns:a="http://schemas.openxmlformats.org/drawingml/2006/main">
+              <a:graphicData uri="http://schemas.openxmlformats.org/drawingml/2006/picture">
+                <pic:pic xmlns:pic="http://schemas.openxmlformats.org/drawingml/2006/picture">
+                  <pic:nvPicPr>
+                    <pic:cNvPr id="1" name=""/>
+                    <pic:cNvPicPr/>
+                  </pic:nvPicPr>
+                  <pic:blipFill>
+                    <a:blip r:embed="rId14"/>
+                    <a:stretch>
+                      <a:fillRect/>
+                    </a:stretch>
+                  </pic:blipFill>
+                  <pic:spPr>
+                    <a:xfrm>
+                      <a:off x="0" y="0"/>
+                      <a:ext cx="1082359" cy="1705300"/>
+                    </a:xfrm>
+                    <a:prstGeom prst="rect">
+                      <a:avLst/>
+                    </a:prstGeom>
+                  </pic:spPr>
+                </pic:pic>
+              </a:graphicData>
+            </a:graphic>
+          </wp:inline>
+        </w:drawing>
+      </w:r>
+    </w:p>
+    <w:p>
+      <w:pPr>
+        <w:rPr>
+          <w:rFonts w:ascii="Times New Roman" w:hAnsi="Times New Roman" w:cs="Times New Roman"/>
+          <w:sz w:val="24"/>
+          <w:szCs w:val="24"/>
+          <w:lang w:val="en-GB"/>
+        </w:rPr>
+      </w:pPr>
+      <w:r>
+        <w:rPr>
+          <w:rFonts w:ascii="Times New Roman" w:hAnsi="Times New Roman" w:cs="Times New Roman"/>
+          <w:sz w:val="24"/>
+          <w:szCs w:val="24"/>
+          <w:lang w:val="en-GB"/>
+        </w:rPr>
+        <w:t>These graphs show the map of missing values across variables (adults first):</w:t>
+      </w:r>
+    </w:p>
+    <w:p>
+      <w:pPr>
+        <w:rPr>
+          <w:rFonts w:ascii="Times New Roman" w:hAnsi="Times New Roman" w:cs="Times New Roman"/>
+          <w:sz w:val="24"/>
+          <w:szCs w:val="24"/>
+          <w:lang w:val="en-GB"/>
+        </w:rPr>
+        <w:sectPr>
+          <w:pgSz w:w="11906" w:h="16838"/>
+          <w:pgMar w:top="720" w:right="720" w:bottom="720" w:left="720" w:header="708" w:footer="708" w:gutter="0"/>
+          <w:cols w:num="2" w:space="708"/>
+          <w:docGrid w:linePitch="360"/>
+        </w:sectPr>
+      </w:pPr>
+    </w:p>
+    <w:p>
+      <w:pPr>
+        <w:rPr>
+          <w:rFonts w:ascii="Times New Roman" w:hAnsi="Times New Roman" w:cs="Times New Roman"/>
+          <w:sz w:val="24"/>
+          <w:szCs w:val="24"/>
+          <w:lang w:val="en-GB"/>
+        </w:rPr>
+        <w:sectPr>
+          <w:type w:val="continuous"/>
+          <w:pgSz w:w="11906" w:h="16838"/>
+          <w:pgMar w:top="720" w:right="720" w:bottom="720" w:left="720" w:header="708" w:footer="708" w:gutter="0"/>
+          <w:cols w:space="708"/>
+          <w:docGrid w:linePitch="360"/>
+        </w:sectPr>
+      </w:pPr>
+      <w:r>
+        <w:rPr>
+          <w:noProof/>
+        </w:rPr>
+        <w:lastRenderedPageBreak/>
+        <w:drawing>
+          <wp:inline distT="0" distB="0" distL="0" distR="0" wp14:anchorId="118E33CE" wp14:editId="3E219E12">
+            <wp:extent cx="6832121" cy="3020263"/>
+            <wp:effectExtent l="0" t="0" r="6985" b="8890"/>
+            <wp:docPr id="10" name="Imagen 10"/>
+            <wp:cNvGraphicFramePr>
+              <a:graphicFrameLocks xmlns:a="http://schemas.openxmlformats.org/drawingml/2006/main" noChangeAspect="1"/>
+            </wp:cNvGraphicFramePr>
+            <a:graphic xmlns:a="http://schemas.openxmlformats.org/drawingml/2006/main">
+              <a:graphicData uri="http://schemas.openxmlformats.org/drawingml/2006/picture">
+                <pic:pic xmlns:pic="http://schemas.openxmlformats.org/drawingml/2006/picture">
+                  <pic:nvPicPr>
+                    <pic:cNvPr id="0" name="Picture 1"/>
+                    <pic:cNvPicPr>
+                      <a:picLocks noChangeAspect="1" noChangeArrowheads="1"/>
+                    </pic:cNvPicPr>
+                  </pic:nvPicPr>
+                  <pic:blipFill>
+                    <a:blip r:embed="rId15" cstate="print">
+                      <a:extLst>
+                        <a:ext uri="{28A0092B-C50C-407E-A947-70E740481C1C}">
+                          <a14:useLocalDpi xmlns:a14="http://schemas.microsoft.com/office/drawing/2010/main" val="0"/>
+                        </a:ext>
+                      </a:extLst>
+                    </a:blip>
+                    <a:srcRect/>
+                    <a:stretch>
+                      <a:fillRect/>
+                    </a:stretch>
+                  </pic:blipFill>
+                  <pic:spPr bwMode="auto">
+                    <a:xfrm>
+                      <a:off x="0" y="0"/>
+                      <a:ext cx="6838998" cy="3023303"/>
+                    </a:xfrm>
+                    <a:prstGeom prst="rect">
+                      <a:avLst/>
+                    </a:prstGeom>
+                    <a:noFill/>
+                    <a:ln>
+                      <a:noFill/>
+                    </a:ln>
+                  </pic:spPr>
+                </pic:pic>
+              </a:graphicData>
+            </a:graphic>
+          </wp:inline>
+        </w:drawing>
+      </w:r>
+    </w:p>
+    <w:p>
+      <w:pPr>
+        <w:rPr>
+          <w:rFonts w:ascii="Times New Roman" w:hAnsi="Times New Roman" w:cs="Times New Roman"/>
+          <w:sz w:val="24"/>
+          <w:szCs w:val="24"/>
+          <w:lang w:val="en-GB"/>
+        </w:rPr>
+        <w:sectPr>
+          <w:type w:val="continuous"/>
+          <w:pgSz w:w="11906" w:h="16838"/>
+          <w:pgMar w:top="720" w:right="720" w:bottom="720" w:left="720" w:header="708" w:footer="708" w:gutter="0"/>
+          <w:cols w:space="708"/>
+          <w:docGrid w:linePitch="360"/>
+        </w:sectPr>
+      </w:pPr>
+      <w:r>
+        <w:rPr>
+          <w:noProof/>
+        </w:rPr>
+        <w:drawing>
+          <wp:inline distT="0" distB="0" distL="0" distR="0" wp14:anchorId="4342FDBE" wp14:editId="1310F842">
+            <wp:extent cx="6892506" cy="3046958"/>
+            <wp:effectExtent l="0" t="0" r="3810" b="1270"/>
+            <wp:docPr id="11" name="Imagen 11"/>
+            <wp:cNvGraphicFramePr>
+              <a:graphicFrameLocks xmlns:a="http://schemas.openxmlformats.org/drawingml/2006/main" noChangeAspect="1"/>
+            </wp:cNvGraphicFramePr>
+            <a:graphic xmlns:a="http://schemas.openxmlformats.org/drawingml/2006/main">
+              <a:graphicData uri="http://schemas.openxmlformats.org/drawingml/2006/picture">
+                <pic:pic xmlns:pic="http://schemas.openxmlformats.org/drawingml/2006/picture">
+                  <pic:nvPicPr>
+                    <pic:cNvPr id="0" name="Picture 3"/>
+                    <pic:cNvPicPr>
+                      <a:picLocks noChangeAspect="1" noChangeArrowheads="1"/>
+                    </pic:cNvPicPr>
+                  </pic:nvPicPr>
+                  <pic:blipFill>
+                    <a:blip r:embed="rId16" cstate="print">
+                      <a:extLst>
+                        <a:ext uri="{28A0092B-C50C-407E-A947-70E740481C1C}">
+                          <a14:useLocalDpi xmlns:a14="http://schemas.microsoft.com/office/drawing/2010/main" val="0"/>
+                        </a:ext>
+                      </a:extLst>
+                    </a:blip>
+                    <a:srcRect/>
+                    <a:stretch>
+                      <a:fillRect/>
+                    </a:stretch>
+                  </pic:blipFill>
+                  <pic:spPr bwMode="auto">
+                    <a:xfrm>
+                      <a:off x="0" y="0"/>
+                      <a:ext cx="6913893" cy="3056413"/>
+                    </a:xfrm>
+                    <a:prstGeom prst="rect">
+                      <a:avLst/>
+                    </a:prstGeom>
+                    <a:noFill/>
+                    <a:ln>
+                      <a:noFill/>
+                    </a:ln>
+                  </pic:spPr>
+                </pic:pic>
+              </a:graphicData>
+            </a:graphic>
+          </wp:inline>
+        </w:drawing>
+      </w:r>
+    </w:p>
+    <w:p>
+      <w:pPr>
+        <w:rPr>
+          <w:rFonts w:ascii="Times New Roman" w:hAnsi="Times New Roman" w:cs="Times New Roman"/>
+          <w:sz w:val="24"/>
+          <w:szCs w:val="24"/>
+          <w:lang w:val="en-GB"/>
+        </w:rPr>
+      </w:pPr>
+      <w:r>
+        <w:rPr>
+          <w:rFonts w:ascii="Times New Roman" w:hAnsi="Times New Roman" w:cs="Times New Roman"/>
+          <w:sz w:val="24"/>
+          <w:szCs w:val="24"/>
+          <w:lang w:val="en-GB"/>
+        </w:rPr>
+        <w:t xml:space="preserve">3. </w:t>
+      </w:r>
+      <w:r>
+        <w:rPr>
+          <w:rFonts w:ascii="Times New Roman" w:hAnsi="Times New Roman" w:cs="Times New Roman"/>
+          <w:sz w:val="24"/>
+          <w:szCs w:val="24"/>
+          <w:u w:val="single"/>
+          <w:lang w:val="en-GB"/>
+        </w:rPr>
+        <w:t>Next steps</w:t>
+      </w:r>
+    </w:p>
+    <w:p>
+      <w:pPr>
+        <w:rPr>
+          <w:rFonts w:ascii="Times New Roman" w:hAnsi="Times New Roman" w:cs="Times New Roman"/>
+          <w:sz w:val="24"/>
+          <w:szCs w:val="24"/>
+          <w:lang w:val="en-GB"/>
+        </w:rPr>
+      </w:pPr>
+      <w:r>
+        <w:rPr>
+          <w:rFonts w:ascii="Times New Roman" w:hAnsi="Times New Roman" w:cs="Times New Roman"/>
+          <w:sz w:val="24"/>
+          <w:szCs w:val="24"/>
+          <w:lang w:val="en-GB"/>
+        </w:rPr>
+        <w:t>- Solve the issue of difference in mins of FME start and end time.</w:t>
+      </w:r>
+    </w:p>
+    <w:p>
+      <w:pPr>
+        <w:rPr>
+          <w:rFonts w:ascii="Times New Roman" w:hAnsi="Times New Roman" w:cs="Times New Roman"/>
+          <w:sz w:val="24"/>
+          <w:szCs w:val="24"/>
+          <w:lang w:val="en-GB"/>
+        </w:rPr>
+      </w:pPr>
+      <w:r>
+        <w:rPr>
+          <w:rFonts w:ascii="Times New Roman" w:hAnsi="Times New Roman" w:cs="Times New Roman"/>
+          <w:sz w:val="24"/>
+          <w:szCs w:val="24"/>
+          <w:lang w:val="en-GB"/>
+        </w:rPr>
+        <w:t>- Review results obtained. Search for mistakes.</w:t>
+      </w:r>
+    </w:p>
+    <w:p>
+      <w:pPr>
+        <w:rPr>
+          <w:rFonts w:ascii="Times New Roman" w:hAnsi="Times New Roman" w:cs="Times New Roman"/>
+          <w:sz w:val="24"/>
+          <w:szCs w:val="24"/>
+          <w:lang w:val="en-GB"/>
+        </w:rPr>
+      </w:pPr>
+      <w:r>
+        <w:rPr>
+          <w:rFonts w:ascii="Times New Roman" w:hAnsi="Times New Roman" w:cs="Times New Roman"/>
+          <w:sz w:val="24"/>
+          <w:szCs w:val="24"/>
+          <w:lang w:val="en-GB"/>
+        </w:rPr>
+        <w:t xml:space="preserve">- </w:t>
+      </w:r>
+      <w:r>
+        <w:rPr>
+          <w:rFonts w:ascii="Times New Roman" w:hAnsi="Times New Roman" w:cs="Times New Roman"/>
+          <w:sz w:val="24"/>
+          <w:szCs w:val="24"/>
+          <w:lang w:val="en-GB"/>
+        </w:rPr>
+        <w:t>Explore variables in adults and children data-sets. Carry out summary/descriptive statistics.</w:t>
+      </w:r>
+    </w:p>
+    <w:p>
+      <w:pPr>
+        <w:rPr>
+          <w:rFonts w:ascii="Times New Roman" w:hAnsi="Times New Roman" w:cs="Times New Roman"/>
+          <w:sz w:val="24"/>
+          <w:szCs w:val="24"/>
+          <w:lang w:val="en-GB"/>
+        </w:rPr>
+      </w:pPr>
+      <w:r>
+        <w:rPr>
+          <w:rFonts w:ascii="Times New Roman" w:hAnsi="Times New Roman" w:cs="Times New Roman"/>
+          <w:sz w:val="24"/>
+          <w:szCs w:val="24"/>
+          <w:lang w:val="en-GB"/>
+        </w:rPr>
+        <w:t>- Generate graphs to visualize each of them</w:t>
+      </w:r>
+    </w:p>
+    <w:p>
+      <w:pPr>
+        <w:rPr>
+          <w:rFonts w:ascii="Times New Roman" w:hAnsi="Times New Roman" w:cs="Times New Roman"/>
+          <w:sz w:val="24"/>
+          <w:szCs w:val="24"/>
+          <w:lang w:val="en-GB"/>
+        </w:rPr>
+      </w:pPr>
+      <w:r>
+        <w:rPr>
+          <w:rFonts w:ascii="Times New Roman" w:hAnsi="Times New Roman" w:cs="Times New Roman"/>
+          <w:sz w:val="24"/>
+          <w:szCs w:val="24"/>
+          <w:lang w:val="en-GB"/>
+        </w:rPr>
+        <w:t>- Explore relationships between them.</w:t>
+      </w:r>
     </w:p>
     <w:sectPr>
+      <w:type w:val="continuous"/>
       <w:pgSz w:w="11906" w:h="16838"/>
-      <w:pgMar w:top="1417" w:right="1701" w:bottom="1417" w:left="1701" w:header="708" w:footer="708" w:gutter="0"/>
-      <w:cols w:space="708"/>
+      <w:pgMar w:top="720" w:right="720" w:bottom="720" w:left="720" w:header="708" w:footer="708" w:gutter="0"/>
+      <w:cols w:num="2" w:space="708"/>
       <w:docGrid w:linePitch="360"/>
     </w:sectPr>
   </w:body>
 </w:document>
+</file>
+
+<file path=word/numbering.xml><?xml version="1.0" encoding="utf-8"?>
+<w:numbering xmlns:wpc="http://schemas.microsoft.com/office/word/2010/wordprocessingCanvas" xmlns:cx="http://schemas.microsoft.com/office/drawing/2014/chartex" xmlns:cx1="http://schemas.microsoft.com/office/drawing/2015/9/8/chartex" xmlns:cx2="http://schemas.microsoft.com/office/drawing/2015/10/21/chartex" xmlns:cx3="http://schemas.microsoft.com/office/drawing/2016/5/9/chartex" xmlns:cx4="http://schemas.microsoft.com/office/drawing/2016/5/10/chartex" xmlns:cx5="http://schemas.microsoft.com/office/drawing/2016/5/11/chartex" xmlns:cx6="http://schemas.microsoft.com/office/drawing/2016/5/12/chartex" xmlns:cx7="http://schemas.microsoft.com/office/drawing/2016/5/13/chartex" xmlns:cx8="http://schemas.microsoft.com/office/drawing/2016/5/14/chartex" xmlns:mc="http://schemas.openxmlformats.org/markup-compatibility/2006" xmlns:aink="http://schemas.microsoft.com/office/drawing/2016/ink" xmlns:am3d="http://schemas.microsoft.com/office/drawing/2017/model3d" xmlns:o="urn:schemas-microsoft-com:office:office" xmlns:r="http://schemas.openxmlformats.org/officeDocument/2006/relationships" xmlns:m="http://schemas.openxmlformats.org/officeDocument/2006/math" xmlns:v="urn:schemas-microsoft-com:vml" xmlns:wp14="http://schemas.microsoft.com/office/word/2010/wordprocessingDrawing" xmlns:wp="http://schemas.openxmlformats.org/drawingml/2006/wordprocessingDrawing" xmlns:w10="urn:schemas-microsoft-com:office:word" xmlns:w="http://schemas.openxmlformats.org/wordprocessingml/2006/main" xmlns:w14="http://schemas.microsoft.com/office/word/2010/wordml" xmlns:w15="http://schemas.microsoft.com/office/word/2012/wordml" xmlns:w16cid="http://schemas.microsoft.com/office/word/2016/wordml/cid" xmlns:w16se="http://schemas.microsoft.com/office/word/2015/wordml/symex" xmlns:wpg="http://schemas.microsoft.com/office/word/2010/wordprocessingGroup" xmlns:wpi="http://schemas.microsoft.com/office/word/2010/wordprocessingInk" xmlns:wne="http://schemas.microsoft.com/office/word/2006/wordml" xmlns:wps="http://schemas.microsoft.com/office/word/2010/wordprocessingShape" mc:Ignorable="w14 w15 w16se w16cid wp14">
+  <w:abstractNum w:abstractNumId="0" w15:restartNumberingAfterBreak="0">
+    <w:nsid w:val="3BA3178D"/>
+    <w:multiLevelType w:val="hybridMultilevel"/>
+    <w:tmpl w:val="699260D8"/>
+    <w:lvl w:ilvl="0" w:tplc="A3D222AC">
+      <w:start w:val="1"/>
+      <w:numFmt w:val="bullet"/>
+      <w:lvlText w:val="-"/>
+      <w:lvlJc w:val="left"/>
+      <w:pPr>
+        <w:ind w:left="720" w:hanging="360"/>
+      </w:pPr>
+      <w:rPr>
+        <w:rFonts w:ascii="Times New Roman" w:eastAsiaTheme="minorHAnsi" w:hAnsi="Times New Roman" w:cs="Times New Roman" w:hint="default"/>
+      </w:rPr>
+    </w:lvl>
+    <w:lvl w:ilvl="1" w:tplc="0C0A0003" w:tentative="1">
+      <w:start w:val="1"/>
+      <w:numFmt w:val="bullet"/>
+      <w:lvlText w:val="o"/>
+      <w:lvlJc w:val="left"/>
+      <w:pPr>
+        <w:ind w:left="1440" w:hanging="360"/>
+      </w:pPr>
+      <w:rPr>
+        <w:rFonts w:ascii="Courier New" w:hAnsi="Courier New" w:cs="Courier New" w:hint="default"/>
+      </w:rPr>
+    </w:lvl>
+    <w:lvl w:ilvl="2" w:tplc="0C0A0005" w:tentative="1">
+      <w:start w:val="1"/>
+      <w:numFmt w:val="bullet"/>
+      <w:lvlText w:val=""/>
+      <w:lvlJc w:val="left"/>
+      <w:pPr>
+        <w:ind w:left="2160" w:hanging="360"/>
+      </w:pPr>
+      <w:rPr>
+        <w:rFonts w:ascii="Wingdings" w:hAnsi="Wingdings" w:hint="default"/>
+      </w:rPr>
+    </w:lvl>
+    <w:lvl w:ilvl="3" w:tplc="0C0A0001" w:tentative="1">
+      <w:start w:val="1"/>
+      <w:numFmt w:val="bullet"/>
+      <w:lvlText w:val=""/>
+      <w:lvlJc w:val="left"/>
+      <w:pPr>
+        <w:ind w:left="2880" w:hanging="360"/>
+      </w:pPr>
+      <w:rPr>
+        <w:rFonts w:ascii="Symbol" w:hAnsi="Symbol" w:hint="default"/>
+      </w:rPr>
+    </w:lvl>
+    <w:lvl w:ilvl="4" w:tplc="0C0A0003" w:tentative="1">
+      <w:start w:val="1"/>
+      <w:numFmt w:val="bullet"/>
+      <w:lvlText w:val="o"/>
+      <w:lvlJc w:val="left"/>
+      <w:pPr>
+        <w:ind w:left="3600" w:hanging="360"/>
+      </w:pPr>
+      <w:rPr>
+        <w:rFonts w:ascii="Courier New" w:hAnsi="Courier New" w:cs="Courier New" w:hint="default"/>
+      </w:rPr>
+    </w:lvl>
+    <w:lvl w:ilvl="5" w:tplc="0C0A0005" w:tentative="1">
+      <w:start w:val="1"/>
+      <w:numFmt w:val="bullet"/>
+      <w:lvlText w:val=""/>
+      <w:lvlJc w:val="left"/>
+      <w:pPr>
+        <w:ind w:left="4320" w:hanging="360"/>
+      </w:pPr>
+      <w:rPr>
+        <w:rFonts w:ascii="Wingdings" w:hAnsi="Wingdings" w:hint="default"/>
+      </w:rPr>
+    </w:lvl>
+    <w:lvl w:ilvl="6" w:tplc="0C0A0001" w:tentative="1">
+      <w:start w:val="1"/>
+      <w:numFmt w:val="bullet"/>
+      <w:lvlText w:val=""/>
+      <w:lvlJc w:val="left"/>
+      <w:pPr>
+        <w:ind w:left="5040" w:hanging="360"/>
+      </w:pPr>
+      <w:rPr>
+        <w:rFonts w:ascii="Symbol" w:hAnsi="Symbol" w:hint="default"/>
+      </w:rPr>
+    </w:lvl>
+    <w:lvl w:ilvl="7" w:tplc="0C0A0003" w:tentative="1">
+      <w:start w:val="1"/>
+      <w:numFmt w:val="bullet"/>
+      <w:lvlText w:val="o"/>
+      <w:lvlJc w:val="left"/>
+      <w:pPr>
+        <w:ind w:left="5760" w:hanging="360"/>
+      </w:pPr>
+      <w:rPr>
+        <w:rFonts w:ascii="Courier New" w:hAnsi="Courier New" w:cs="Courier New" w:hint="default"/>
+      </w:rPr>
+    </w:lvl>
+    <w:lvl w:ilvl="8" w:tplc="0C0A0005" w:tentative="1">
+      <w:start w:val="1"/>
+      <w:numFmt w:val="bullet"/>
+      <w:lvlText w:val=""/>
+      <w:lvlJc w:val="left"/>
+      <w:pPr>
+        <w:ind w:left="6480" w:hanging="360"/>
+      </w:pPr>
+      <w:rPr>
+        <w:rFonts w:ascii="Wingdings" w:hAnsi="Wingdings" w:hint="default"/>
+      </w:rPr>
+    </w:lvl>
+  </w:abstractNum>
+  <w:num w:numId="1">
+    <w:abstractNumId w:val="0"/>
+  </w:num>
+</w:numbering>
 </file>
 
 <file path=word/styles.xml><?xml version="1.0" encoding="utf-8"?>
@@ -449,6 +2663,40 @@
     <w:semiHidden/>
     <w:unhideWhenUsed/>
   </w:style>
+  <w:style w:type="character" w:styleId="Hipervnculo">
+    <w:name w:val="Hyperlink"/>
+    <w:basedOn w:val="Fuentedeprrafopredeter"/>
+    <w:uiPriority w:val="99"/>
+    <w:unhideWhenUsed/>
+    <w:rsid w:val="00011EDB"/>
+    <w:rPr>
+      <w:color w:val="0563C1" w:themeColor="hyperlink"/>
+      <w:u w:val="single"/>
+    </w:rPr>
+  </w:style>
+  <w:style w:type="character" w:styleId="Mencinsinresolver">
+    <w:name w:val="Unresolved Mention"/>
+    <w:basedOn w:val="Fuentedeprrafopredeter"/>
+    <w:uiPriority w:val="99"/>
+    <w:semiHidden/>
+    <w:unhideWhenUsed/>
+    <w:rsid w:val="00011EDB"/>
+    <w:rPr>
+      <w:color w:val="808080"/>
+      <w:shd w:val="clear" w:color="auto" w:fill="E6E6E6"/>
+    </w:rPr>
+  </w:style>
+  <w:style w:type="paragraph" w:styleId="Prrafodelista">
+    <w:name w:val="List Paragraph"/>
+    <w:basedOn w:val="Normal"/>
+    <w:uiPriority w:val="34"/>
+    <w:qFormat/>
+    <w:rsid w:val="00347437"/>
+    <w:pPr>
+      <w:ind w:left="720"/>
+      <w:contextualSpacing/>
+    </w:pPr>
+  </w:style>
 </w:styles>
 </file>
 
@@ -711,4 +2959,16 @@
     </a:ext>
   </a:extLst>
 </a:theme>
+</file>
+
+<file path=customXml/item1.xml><?xml version="1.0" encoding="utf-8"?>
+<b:Sources xmlns:b="http://schemas.openxmlformats.org/officeDocument/2006/bibliography" xmlns="http://schemas.openxmlformats.org/officeDocument/2006/bibliography" SelectedStyle="\APASixthEditionOfficeOnline.xsl" StyleName="APA" Version="6"/>
+</file>
+
+<file path=customXml/itemProps1.xml><?xml version="1.0" encoding="utf-8"?>
+<ds:datastoreItem xmlns:ds="http://schemas.openxmlformats.org/officeDocument/2006/customXml" ds:itemID="{96CA6F73-DC30-4FAA-ABDC-BEEAD19288E8}">
+  <ds:schemaRefs>
+    <ds:schemaRef ds:uri="http://schemas.openxmlformats.org/officeDocument/2006/bibliography"/>
+  </ds:schemaRefs>
+</ds:datastoreItem>
 </file>
</xml_diff>